<commit_message>
Add image classification info in report //algorthim is remaining
</commit_message>
<xml_diff>
--- a/BE IT 2022-23 project report format 7th sem (2).docx
+++ b/BE IT 2022-23 project report format 7th sem (2).docx
@@ -243,7 +243,15 @@
           <w:sz w:val="28"/>
           <w:szCs w:val="28"/>
         </w:rPr>
-        <w:t>191106008</w:t>
+        <w:t>19110600</w:t>
+      </w:r>
+      <w:r>
+        <w:rPr>
+          <w:rFonts w:ascii="Times New Roman" w:hAnsi="Times New Roman" w:cs="Times New Roman"/>
+          <w:sz w:val="28"/>
+          <w:szCs w:val="28"/>
+        </w:rPr>
+        <w:t>1</w:t>
       </w:r>
       <w:r>
         <w:rPr>
@@ -293,7 +301,15 @@
           <w:sz w:val="28"/>
           <w:szCs w:val="28"/>
         </w:rPr>
-        <w:t>191106008</w:t>
+        <w:t>1911060</w:t>
+      </w:r>
+      <w:r>
+        <w:rPr>
+          <w:rFonts w:ascii="Times New Roman" w:hAnsi="Times New Roman" w:cs="Times New Roman"/>
+          <w:sz w:val="28"/>
+          <w:szCs w:val="28"/>
+        </w:rPr>
+        <w:t>023</w:t>
       </w:r>
       <w:r>
         <w:rPr>
@@ -329,23 +345,13 @@
         </w:rPr>
         <w:t xml:space="preserve">Guide: Ms. </w:t>
       </w:r>
-      <w:proofErr w:type="spellStart"/>
-      <w:r>
-        <w:rPr>
-          <w:rFonts w:ascii="Times New Roman" w:hAnsi="Times New Roman" w:cs="Times New Roman"/>
-          <w:sz w:val="28"/>
-          <w:szCs w:val="28"/>
-        </w:rPr>
-        <w:t>Soniya</w:t>
-      </w:r>
-      <w:proofErr w:type="spellEnd"/>
-      <w:r>
-        <w:rPr>
-          <w:rFonts w:ascii="Times New Roman" w:hAnsi="Times New Roman" w:cs="Times New Roman"/>
-          <w:sz w:val="28"/>
-          <w:szCs w:val="28"/>
-        </w:rPr>
-        <w:t xml:space="preserve"> </w:t>
+      <w:r>
+        <w:rPr>
+          <w:rFonts w:ascii="Times New Roman" w:hAnsi="Times New Roman" w:cs="Times New Roman"/>
+          <w:sz w:val="28"/>
+          <w:szCs w:val="28"/>
+        </w:rPr>
+        <w:t xml:space="preserve">Soniya </w:t>
       </w:r>
       <w:proofErr w:type="spellStart"/>
       <w:r>
@@ -680,7 +686,15 @@
           <w:sz w:val="28"/>
           <w:szCs w:val="28"/>
         </w:rPr>
-        <w:t>191106008</w:t>
+        <w:t>19110600</w:t>
+      </w:r>
+      <w:r>
+        <w:rPr>
+          <w:rFonts w:ascii="Times New Roman" w:hAnsi="Times New Roman" w:cs="Times New Roman"/>
+          <w:sz w:val="28"/>
+          <w:szCs w:val="28"/>
+        </w:rPr>
+        <w:t>1</w:t>
       </w:r>
       <w:r>
         <w:rPr>
@@ -730,7 +744,15 @@
           <w:sz w:val="28"/>
           <w:szCs w:val="28"/>
         </w:rPr>
-        <w:t>191106008</w:t>
+        <w:t>1911060</w:t>
+      </w:r>
+      <w:r>
+        <w:rPr>
+          <w:rFonts w:ascii="Times New Roman" w:hAnsi="Times New Roman" w:cs="Times New Roman"/>
+          <w:sz w:val="28"/>
+          <w:szCs w:val="28"/>
+        </w:rPr>
+        <w:t>23</w:t>
       </w:r>
       <w:r>
         <w:rPr>
@@ -940,7 +962,7 @@
           <w:sz w:val="24"/>
           <w:szCs w:val="24"/>
         </w:rPr>
-        <w:t xml:space="preserve">Ms. </w:t>
+        <w:t xml:space="preserve">Ms. Soniya </w:t>
       </w:r>
       <w:proofErr w:type="spellStart"/>
       <w:r>
@@ -949,7 +971,7 @@
           <w:sz w:val="24"/>
           <w:szCs w:val="24"/>
         </w:rPr>
-        <w:t>Soniya</w:t>
+        <w:t>Usgaonkar</w:t>
       </w:r>
       <w:proofErr w:type="spellEnd"/>
       <w:r>
@@ -958,43 +980,7 @@
           <w:sz w:val="24"/>
           <w:szCs w:val="24"/>
         </w:rPr>
-        <w:t xml:space="preserve"> </w:t>
-      </w:r>
-      <w:proofErr w:type="spellStart"/>
-      <w:r>
-        <w:rPr>
-          <w:rFonts w:ascii="Times New Roman" w:hAnsi="Times New Roman" w:cs="Times New Roman"/>
-          <w:sz w:val="24"/>
-          <w:szCs w:val="24"/>
-        </w:rPr>
-        <w:t>Usgaonkar</w:t>
-      </w:r>
-      <w:proofErr w:type="spellEnd"/>
-      <w:r>
-        <w:rPr>
-          <w:rFonts w:ascii="Times New Roman" w:hAnsi="Times New Roman" w:cs="Times New Roman"/>
-          <w:sz w:val="24"/>
-          <w:szCs w:val="24"/>
-        </w:rPr>
-        <w:t xml:space="preserve">                                                           Dr. Nilesh B. </w:t>
-      </w:r>
-      <w:proofErr w:type="spellStart"/>
-      <w:r>
-        <w:rPr>
-          <w:rFonts w:ascii="Times New Roman" w:hAnsi="Times New Roman" w:cs="Times New Roman"/>
-          <w:sz w:val="24"/>
-          <w:szCs w:val="24"/>
-        </w:rPr>
-        <w:t>Fal</w:t>
-      </w:r>
-      <w:proofErr w:type="spellEnd"/>
-      <w:r>
-        <w:rPr>
-          <w:rFonts w:ascii="Times New Roman" w:hAnsi="Times New Roman" w:cs="Times New Roman"/>
-          <w:sz w:val="24"/>
-          <w:szCs w:val="24"/>
-        </w:rPr>
-        <w:t xml:space="preserve"> </w:t>
+        <w:t xml:space="preserve">                                                           Dr. Nilesh B. Fal </w:t>
       </w:r>
       <w:proofErr w:type="spellStart"/>
       <w:r>
@@ -1296,23 +1282,13 @@
           <w:szCs w:val="24"/>
         </w:rPr>
       </w:pPr>
-      <w:proofErr w:type="spellStart"/>
-      <w:r>
-        <w:rPr>
-          <w:rFonts w:ascii="Times New Roman" w:hAnsi="Times New Roman" w:cs="Times New Roman"/>
-          <w:sz w:val="24"/>
-          <w:szCs w:val="24"/>
-        </w:rPr>
-        <w:t>Bonafide</w:t>
-      </w:r>
-      <w:proofErr w:type="spellEnd"/>
-      <w:r>
-        <w:rPr>
-          <w:rFonts w:ascii="Times New Roman" w:hAnsi="Times New Roman" w:cs="Times New Roman"/>
-          <w:sz w:val="24"/>
-          <w:szCs w:val="24"/>
-        </w:rPr>
-        <w:t xml:space="preserve"> record of work done by</w:t>
+      <w:r>
+        <w:rPr>
+          <w:rFonts w:ascii="Times New Roman" w:hAnsi="Times New Roman" w:cs="Times New Roman"/>
+          <w:sz w:val="24"/>
+          <w:szCs w:val="24"/>
+        </w:rPr>
+        <w:t>Bonafide record of work done by</w:t>
       </w:r>
     </w:p>
     <w:p>
@@ -1678,43 +1654,7 @@
           <w:sz w:val="24"/>
           <w:szCs w:val="24"/>
         </w:rPr>
-        <w:t xml:space="preserve">Ms. </w:t>
-      </w:r>
-      <w:proofErr w:type="spellStart"/>
-      <w:r>
-        <w:rPr>
-          <w:rFonts w:ascii="Times New Roman" w:hAnsi="Times New Roman" w:cs="Times New Roman"/>
-          <w:sz w:val="24"/>
-          <w:szCs w:val="24"/>
-        </w:rPr>
-        <w:t>Soniya</w:t>
-      </w:r>
-      <w:proofErr w:type="spellEnd"/>
-      <w:r>
-        <w:rPr>
-          <w:rFonts w:ascii="Times New Roman" w:hAnsi="Times New Roman" w:cs="Times New Roman"/>
-          <w:sz w:val="24"/>
-          <w:szCs w:val="24"/>
-        </w:rPr>
-        <w:t xml:space="preserve"> </w:t>
-      </w:r>
-      <w:proofErr w:type="spellStart"/>
-      <w:r>
-        <w:rPr>
-          <w:rFonts w:ascii="Times New Roman" w:hAnsi="Times New Roman" w:cs="Times New Roman"/>
-          <w:sz w:val="24"/>
-          <w:szCs w:val="24"/>
-        </w:rPr>
-        <w:t>Usgaonkar</w:t>
-      </w:r>
-      <w:proofErr w:type="spellEnd"/>
-      <w:r>
-        <w:rPr>
-          <w:rFonts w:ascii="Times New Roman" w:hAnsi="Times New Roman" w:cs="Times New Roman"/>
-          <w:sz w:val="24"/>
-          <w:szCs w:val="24"/>
-        </w:rPr>
-        <w:t xml:space="preserve">                  </w:t>
+        <w:t xml:space="preserve">Ms. Soniya Usgaonkar                  </w:t>
       </w:r>
       <w:r>
         <w:rPr>
@@ -1755,25 +1695,7 @@
           <w:szCs w:val="24"/>
         </w:rPr>
         <w:tab/>
-        <w:t xml:space="preserve">Dr. Nilesh B. </w:t>
-      </w:r>
-      <w:proofErr w:type="spellStart"/>
-      <w:r>
-        <w:rPr>
-          <w:rFonts w:ascii="Times New Roman" w:hAnsi="Times New Roman" w:cs="Times New Roman"/>
-          <w:sz w:val="24"/>
-          <w:szCs w:val="24"/>
-        </w:rPr>
-        <w:t>Fal</w:t>
-      </w:r>
-      <w:proofErr w:type="spellEnd"/>
-      <w:r>
-        <w:rPr>
-          <w:rFonts w:ascii="Times New Roman" w:hAnsi="Times New Roman" w:cs="Times New Roman"/>
-          <w:sz w:val="24"/>
-          <w:szCs w:val="24"/>
-        </w:rPr>
-        <w:t xml:space="preserve"> </w:t>
+        <w:t xml:space="preserve">Dr. Nilesh B. Fal </w:t>
       </w:r>
       <w:proofErr w:type="spellStart"/>
       <w:r>
@@ -1911,9 +1833,9 @@
       <w:pPr>
         <w:jc w:val="both"/>
         <w:rPr>
-          <w:rFonts w:ascii="Times New Roman" w:hAnsi="Times New Roman" w:cs="Times New Roman"/>
-          <w:sz w:val="28"/>
-          <w:szCs w:val="28"/>
+          <w:sz w:val="28"/>
+          <w:szCs w:val="28"/>
+          <w:lang w:val="en-IN"/>
         </w:rPr>
       </w:pPr>
       <w:r>
@@ -1927,37 +1849,49 @@
       </w:r>
       <w:r>
         <w:rPr>
-          <w:rFonts w:ascii="Times New Roman" w:hAnsi="Times New Roman" w:cs="Times New Roman"/>
-          <w:sz w:val="28"/>
-          <w:szCs w:val="28"/>
-        </w:rPr>
-        <w:t xml:space="preserve">It gives us immense pleasure and satisfaction to put forward this report and to express our sincere gratitude to many people who have helped us directly or indirectly in this project. First of all we would like to thank our project guide </w:t>
-      </w:r>
-      <w:r>
-        <w:rPr>
-          <w:rFonts w:ascii="Times New Roman" w:hAnsi="Times New Roman" w:cs="Times New Roman"/>
-          <w:sz w:val="28"/>
-          <w:szCs w:val="28"/>
-        </w:rPr>
-        <w:t xml:space="preserve">Ms. </w:t>
+          <w:sz w:val="28"/>
+          <w:szCs w:val="28"/>
+          <w:lang w:val="en-IN"/>
+        </w:rPr>
+        <w:t xml:space="preserve">It is with great </w:t>
       </w:r>
       <w:proofErr w:type="spellStart"/>
       <w:r>
         <w:rPr>
-          <w:rFonts w:ascii="Times New Roman" w:hAnsi="Times New Roman" w:cs="Times New Roman"/>
-          <w:sz w:val="28"/>
-          <w:szCs w:val="28"/>
-        </w:rPr>
-        <w:t>Soniya</w:t>
+          <w:sz w:val="28"/>
+          <w:szCs w:val="28"/>
+          <w:lang w:val="en-IN"/>
+        </w:rPr>
+        <w:t>honor</w:t>
       </w:r>
       <w:proofErr w:type="spellEnd"/>
       <w:r>
         <w:rPr>
-          <w:rFonts w:ascii="Times New Roman" w:hAnsi="Times New Roman" w:cs="Times New Roman"/>
-          <w:sz w:val="28"/>
-          <w:szCs w:val="28"/>
-        </w:rPr>
-        <w:t xml:space="preserve"> </w:t>
+          <w:sz w:val="28"/>
+          <w:szCs w:val="28"/>
+          <w:lang w:val="en-IN"/>
+        </w:rPr>
+        <w:t xml:space="preserve"> and appreciation that we present this report, acknowledging the invaluable support and guidance received from various individuals and organizations along the way.</w:t>
+      </w:r>
+    </w:p>
+    <w:p>
+      <w:pPr>
+        <w:jc w:val="both"/>
+        <w:rPr>
+          <w:rFonts w:ascii="Times New Roman" w:hAnsi="Times New Roman" w:cs="Times New Roman"/>
+          <w:sz w:val="28"/>
+          <w:szCs w:val="28"/>
+          <w:lang w:val="en-IN"/>
+        </w:rPr>
+      </w:pPr>
+      <w:r>
+        <w:rPr>
+          <w:rFonts w:ascii="Times New Roman" w:hAnsi="Times New Roman" w:cs="Times New Roman"/>
+          <w:sz w:val="28"/>
+          <w:szCs w:val="28"/>
+          <w:lang w:val="en-IN"/>
+        </w:rPr>
+        <w:t xml:space="preserve">We would like to extend our sincere gratitude to our project guide, Ms. Soniya </w:t>
       </w:r>
       <w:proofErr w:type="spellStart"/>
       <w:r>
@@ -1965,6 +1899,7 @@
           <w:rFonts w:ascii="Times New Roman" w:hAnsi="Times New Roman" w:cs="Times New Roman"/>
           <w:sz w:val="28"/>
           <w:szCs w:val="28"/>
+          <w:lang w:val="en-IN"/>
         </w:rPr>
         <w:t>Usgaonkar</w:t>
       </w:r>
@@ -1974,8 +1909,29 @@
           <w:rFonts w:ascii="Times New Roman" w:hAnsi="Times New Roman" w:cs="Times New Roman"/>
           <w:sz w:val="28"/>
           <w:szCs w:val="28"/>
-        </w:rPr>
-        <w:t xml:space="preserve"> for her support, encouragement and guidance at every stage of our project. We would like to thank our Project Coordinator Mr. </w:t>
+          <w:lang w:val="en-IN"/>
+        </w:rPr>
+        <w:t>, for her unwavering support, encouragement, and expert guidance throughout the project. Our sincere thanks go to our Project Coordinator, Mr. Amogh Sanzgiri, for his invaluable support and unwavering encouragement.</w:t>
+      </w:r>
+    </w:p>
+    <w:p>
+      <w:pPr>
+        <w:jc w:val="both"/>
+        <w:rPr>
+          <w:rFonts w:ascii="Times New Roman" w:hAnsi="Times New Roman" w:cs="Times New Roman"/>
+          <w:sz w:val="28"/>
+          <w:szCs w:val="28"/>
+          <w:lang w:val="en-IN"/>
+        </w:rPr>
+      </w:pPr>
+      <w:r>
+        <w:rPr>
+          <w:rFonts w:ascii="Times New Roman" w:hAnsi="Times New Roman" w:cs="Times New Roman"/>
+          <w:sz w:val="28"/>
+          <w:szCs w:val="28"/>
+          <w:lang w:val="en-IN"/>
+        </w:rPr>
+        <w:t xml:space="preserve">We would like to extend our heartfelt thanks to our Head of Department, </w:t>
       </w:r>
       <w:proofErr w:type="spellStart"/>
       <w:r>
@@ -1983,8 +1939,9 @@
           <w:rFonts w:ascii="Times New Roman" w:hAnsi="Times New Roman" w:cs="Times New Roman"/>
           <w:sz w:val="28"/>
           <w:szCs w:val="28"/>
-        </w:rPr>
-        <w:t>Amogh</w:t>
+          <w:lang w:val="en-IN"/>
+        </w:rPr>
+        <w:t>Dr.</w:t>
       </w:r>
       <w:proofErr w:type="spellEnd"/>
       <w:r>
@@ -1992,8 +1949,9 @@
           <w:rFonts w:ascii="Times New Roman" w:hAnsi="Times New Roman" w:cs="Times New Roman"/>
           <w:sz w:val="28"/>
           <w:szCs w:val="28"/>
-        </w:rPr>
-        <w:t xml:space="preserve"> </w:t>
+          <w:lang w:val="en-IN"/>
+        </w:rPr>
+        <w:t xml:space="preserve"> Nilesh B. Fal </w:t>
       </w:r>
       <w:proofErr w:type="spellStart"/>
       <w:r>
@@ -2001,8 +1959,9 @@
           <w:rFonts w:ascii="Times New Roman" w:hAnsi="Times New Roman" w:cs="Times New Roman"/>
           <w:sz w:val="28"/>
           <w:szCs w:val="28"/>
-        </w:rPr>
-        <w:t>Sanzgiri</w:t>
+          <w:lang w:val="en-IN"/>
+        </w:rPr>
+        <w:t>Dessai</w:t>
       </w:r>
       <w:proofErr w:type="spellEnd"/>
       <w:r>
@@ -2010,8 +1969,9 @@
           <w:rFonts w:ascii="Times New Roman" w:hAnsi="Times New Roman" w:cs="Times New Roman"/>
           <w:sz w:val="28"/>
           <w:szCs w:val="28"/>
-        </w:rPr>
-        <w:t xml:space="preserve"> for his support and encouragement. We would like to thank our Head of Department Dr. Nilesh B. </w:t>
+          <w:lang w:val="en-IN"/>
+        </w:rPr>
+        <w:t xml:space="preserve">, for his unwavering support and constant motivation throughout the project. Our sincerest thanks also go to our Principal, </w:t>
       </w:r>
       <w:proofErr w:type="spellStart"/>
       <w:r>
@@ -2019,8 +1979,9 @@
           <w:rFonts w:ascii="Times New Roman" w:hAnsi="Times New Roman" w:cs="Times New Roman"/>
           <w:sz w:val="28"/>
           <w:szCs w:val="28"/>
-        </w:rPr>
-        <w:t>Fal</w:t>
+          <w:lang w:val="en-IN"/>
+        </w:rPr>
+        <w:t>Dr.</w:t>
       </w:r>
       <w:proofErr w:type="spellEnd"/>
       <w:r>
@@ -2028,323 +1989,241 @@
           <w:rFonts w:ascii="Times New Roman" w:hAnsi="Times New Roman" w:cs="Times New Roman"/>
           <w:sz w:val="28"/>
           <w:szCs w:val="28"/>
-        </w:rPr>
-        <w:t xml:space="preserve"> </w:t>
+          <w:lang w:val="en-IN"/>
+        </w:rPr>
+        <w:t xml:space="preserve"> R. B. Lohani, for his unwavering support and encouragement throughout the project.</w:t>
+      </w:r>
+    </w:p>
+    <w:p>
+      <w:pPr>
+        <w:jc w:val="both"/>
+        <w:rPr>
+          <w:rFonts w:ascii="Times New Roman" w:hAnsi="Times New Roman" w:cs="Times New Roman"/>
+          <w:sz w:val="28"/>
+          <w:szCs w:val="28"/>
+          <w:lang w:val="en-IN"/>
+        </w:rPr>
+      </w:pPr>
+      <w:r>
+        <w:rPr>
+          <w:rFonts w:ascii="Times New Roman" w:hAnsi="Times New Roman" w:cs="Times New Roman"/>
+          <w:sz w:val="28"/>
+          <w:szCs w:val="28"/>
+          <w:lang w:val="en-IN"/>
+        </w:rPr>
+        <w:t>We are also grateful to the teaching and non-teaching staff, as well as our classmates, who have provided us with their invaluable support and guidance in various aspects of the project.</w:t>
+      </w:r>
+    </w:p>
+    <w:p>
+      <w:pPr>
+        <w:jc w:val="both"/>
+        <w:rPr>
+          <w:rFonts w:ascii="Times New Roman" w:hAnsi="Times New Roman" w:cs="Times New Roman"/>
+          <w:sz w:val="28"/>
+          <w:szCs w:val="28"/>
+          <w:lang w:val="en-IN"/>
+        </w:rPr>
+      </w:pPr>
+      <w:r>
+        <w:rPr>
+          <w:rFonts w:ascii="Times New Roman" w:hAnsi="Times New Roman" w:cs="Times New Roman"/>
+          <w:sz w:val="28"/>
+          <w:szCs w:val="28"/>
+          <w:lang w:val="en-IN"/>
+        </w:rPr>
+        <w:t>Last but not least, we would like to extend our profound appreciation to our family and friends, who have supported us in every way possible and have been there for us throughout the project. Their love, support, and encouragement have been instrumental in the successful completion of this project.</w:t>
+      </w:r>
+    </w:p>
+    <w:p>
+      <w:pPr>
+        <w:jc w:val="both"/>
+        <w:rPr>
+          <w:rFonts w:ascii="Times New Roman" w:hAnsi="Times New Roman" w:cs="Times New Roman"/>
+          <w:b/>
+          <w:sz w:val="28"/>
+          <w:szCs w:val="28"/>
+        </w:rPr>
+      </w:pPr>
+    </w:p>
+    <w:p>
+      <w:pPr>
+        <w:jc w:val="center"/>
+        <w:rPr>
+          <w:rFonts w:ascii="Times New Roman" w:hAnsi="Times New Roman" w:cs="Times New Roman"/>
+          <w:b/>
+          <w:sz w:val="28"/>
+          <w:szCs w:val="28"/>
+        </w:rPr>
+      </w:pPr>
+    </w:p>
+    <w:p>
+      <w:pPr>
+        <w:jc w:val="center"/>
+        <w:rPr>
+          <w:rFonts w:ascii="Times New Roman" w:hAnsi="Times New Roman" w:cs="Times New Roman"/>
+          <w:b/>
+          <w:sz w:val="28"/>
+          <w:szCs w:val="28"/>
+        </w:rPr>
+      </w:pPr>
+    </w:p>
+    <w:p>
+      <w:pPr>
+        <w:rPr>
+          <w:rFonts w:ascii="Times New Roman" w:hAnsi="Times New Roman" w:cs="Times New Roman"/>
+          <w:b/>
+          <w:sz w:val="28"/>
+          <w:szCs w:val="28"/>
+        </w:rPr>
+      </w:pPr>
+    </w:p>
+    <w:p>
+      <w:pPr>
+        <w:rPr>
+          <w:rFonts w:ascii="Times New Roman" w:hAnsi="Times New Roman" w:cs="Times New Roman"/>
+          <w:b/>
+          <w:sz w:val="28"/>
+          <w:szCs w:val="28"/>
+        </w:rPr>
+      </w:pPr>
+    </w:p>
+    <w:p>
+      <w:pPr>
+        <w:rPr>
+          <w:rFonts w:ascii="Times New Roman" w:hAnsi="Times New Roman" w:cs="Times New Roman"/>
+          <w:b/>
+          <w:sz w:val="28"/>
+          <w:szCs w:val="28"/>
+        </w:rPr>
+      </w:pPr>
+    </w:p>
+    <w:p>
+      <w:pPr>
+        <w:rPr>
+          <w:rFonts w:ascii="Times New Roman" w:hAnsi="Times New Roman" w:cs="Times New Roman"/>
+          <w:b/>
+          <w:sz w:val="28"/>
+          <w:szCs w:val="28"/>
+        </w:rPr>
+      </w:pPr>
+    </w:p>
+    <w:p>
+      <w:pPr>
+        <w:jc w:val="center"/>
+        <w:rPr>
+          <w:rFonts w:ascii="Times New Roman" w:hAnsi="Times New Roman" w:cs="Times New Roman"/>
+          <w:sz w:val="24"/>
+          <w:szCs w:val="24"/>
+        </w:rPr>
+      </w:pPr>
+      <w:r>
+        <w:rPr>
+          <w:rFonts w:ascii="Times New Roman" w:hAnsi="Times New Roman" w:cs="Times New Roman"/>
+          <w:b/>
+          <w:sz w:val="28"/>
+          <w:szCs w:val="28"/>
+        </w:rPr>
+        <w:t>ABSTRACT</w:t>
+      </w:r>
+      <w:r>
+        <w:rPr>
+          <w:rFonts w:ascii="Times New Roman" w:hAnsi="Times New Roman" w:cs="Times New Roman"/>
+          <w:sz w:val="24"/>
+          <w:szCs w:val="24"/>
+        </w:rPr>
+        <w:t>(18)</w:t>
+      </w:r>
+    </w:p>
+    <w:p>
+      <w:pPr>
+        <w:jc w:val="center"/>
+        <w:rPr>
+          <w:rFonts w:ascii="Times New Roman" w:hAnsi="Times New Roman" w:cs="Times New Roman"/>
+          <w:b/>
+          <w:sz w:val="28"/>
+          <w:szCs w:val="28"/>
+        </w:rPr>
+      </w:pPr>
+    </w:p>
+    <w:p>
+      <w:pPr>
+        <w:rPr>
+          <w:rFonts w:ascii="Times New Roman" w:hAnsi="Times New Roman" w:cs="Times New Roman"/>
+          <w:sz w:val="28"/>
+          <w:szCs w:val="36"/>
+        </w:rPr>
+      </w:pPr>
+      <w:r>
+        <w:rPr>
+          <w:rFonts w:ascii="Times New Roman" w:hAnsi="Times New Roman" w:cs="Times New Roman"/>
+          <w:sz w:val="28"/>
+          <w:szCs w:val="36"/>
+        </w:rPr>
+        <w:t xml:space="preserve">This report presents the design and development of a web-based and mobile application for Inventory Management System (IMS) for </w:t>
       </w:r>
       <w:proofErr w:type="spellStart"/>
       <w:r>
         <w:rPr>
           <w:rFonts w:ascii="Times New Roman" w:hAnsi="Times New Roman" w:cs="Times New Roman"/>
           <w:sz w:val="28"/>
-          <w:szCs w:val="28"/>
-        </w:rPr>
-        <w:t>Dessai</w:t>
+          <w:szCs w:val="36"/>
+        </w:rPr>
+        <w:t>Anemos</w:t>
       </w:r>
       <w:proofErr w:type="spellEnd"/>
       <w:r>
         <w:rPr>
           <w:rFonts w:ascii="Times New Roman" w:hAnsi="Times New Roman" w:cs="Times New Roman"/>
           <w:sz w:val="28"/>
-          <w:szCs w:val="28"/>
-        </w:rPr>
-        <w:t xml:space="preserve"> for his support and constant motivation. We would like to thank our Principal Dr. R. B. </w:t>
+          <w:szCs w:val="36"/>
+        </w:rPr>
+        <w:t xml:space="preserve"> Energies Goa. The primary aim of this project is to provide an efficient and effective solution for managing the organization's inventory through the use of technology. The IMS is capable of storing inventory details, maintaining stock levels, updating inventory based on sales data, and generating daily or weekly sales and inventory reports. The provided dashboard allows the organization to efficiently manage their raw materials or items, preventing overstocking or stock shortages.</w:t>
+      </w:r>
+    </w:p>
+    <w:p>
+      <w:pPr>
+        <w:rPr>
+          <w:rFonts w:ascii="Times New Roman" w:hAnsi="Times New Roman" w:cs="Times New Roman"/>
+          <w:sz w:val="28"/>
+          <w:szCs w:val="36"/>
+        </w:rPr>
+      </w:pPr>
+    </w:p>
+    <w:p>
+      <w:pPr>
+        <w:rPr>
+          <w:rFonts w:ascii="Times New Roman" w:hAnsi="Times New Roman" w:cs="Times New Roman"/>
+          <w:b/>
+          <w:sz w:val="28"/>
+          <w:szCs w:val="28"/>
+        </w:rPr>
+      </w:pPr>
+      <w:r>
+        <w:rPr>
+          <w:rFonts w:ascii="Times New Roman" w:hAnsi="Times New Roman" w:cs="Times New Roman"/>
+          <w:sz w:val="28"/>
+          <w:szCs w:val="36"/>
+        </w:rPr>
+        <w:t xml:space="preserve">The IMS also includes features such as real-time inventory tracking, tracking operator activities, QR code system, image identification, and secure database. These features help to improve the overall efficiency and accuracy of the inventory management process. Additionally, the system includes a power prediction feature that enables customers to estimate the daily power generation of the wind turbine for the upcoming month based on the wind speed forecast and relevant weather conditions. This feature provides customers with valuable information to help plan power usage and make informed decisions about the purchase of wind turbines for their location. Overall, this project presents a comprehensive solution for inventory management and wind energy generation that will significantly benefit </w:t>
       </w:r>
       <w:proofErr w:type="spellStart"/>
       <w:r>
         <w:rPr>
           <w:rFonts w:ascii="Times New Roman" w:hAnsi="Times New Roman" w:cs="Times New Roman"/>
           <w:sz w:val="28"/>
-          <w:szCs w:val="28"/>
-        </w:rPr>
-        <w:t>Lohani</w:t>
+          <w:szCs w:val="36"/>
+        </w:rPr>
+        <w:t>Anemos</w:t>
       </w:r>
       <w:proofErr w:type="spellEnd"/>
       <w:r>
         <w:rPr>
           <w:rFonts w:ascii="Times New Roman" w:hAnsi="Times New Roman" w:cs="Times New Roman"/>
           <w:sz w:val="28"/>
-          <w:szCs w:val="28"/>
-        </w:rPr>
-        <w:t xml:space="preserve"> for the support and encouragement</w:t>
-      </w:r>
-      <w:r>
-        <w:rPr>
-          <w:rFonts w:ascii="Times New Roman" w:hAnsi="Times New Roman" w:cs="Times New Roman"/>
-          <w:sz w:val="28"/>
-          <w:szCs w:val="28"/>
-        </w:rPr>
-        <w:t xml:space="preserve">. We would also like to thank all teaching and </w:t>
-      </w:r>
-      <w:proofErr w:type="spellStart"/>
-      <w:r>
-        <w:rPr>
-          <w:rFonts w:ascii="Times New Roman" w:hAnsi="Times New Roman" w:cs="Times New Roman"/>
-          <w:sz w:val="28"/>
-          <w:szCs w:val="28"/>
-        </w:rPr>
-        <w:t>non teaching</w:t>
-      </w:r>
-      <w:proofErr w:type="spellEnd"/>
-      <w:r>
-        <w:rPr>
-          <w:rFonts w:ascii="Times New Roman" w:hAnsi="Times New Roman" w:cs="Times New Roman"/>
-          <w:sz w:val="28"/>
-          <w:szCs w:val="28"/>
-        </w:rPr>
-        <w:t xml:space="preserve"> staff along with our parents and friends who has helped us in every little way </w:t>
-      </w:r>
-      <w:r>
-        <w:rPr>
-          <w:rFonts w:ascii="Times New Roman" w:hAnsi="Times New Roman" w:cs="Times New Roman"/>
-          <w:sz w:val="28"/>
-          <w:szCs w:val="28"/>
-        </w:rPr>
-        <w:t>towards the working of the project.</w:t>
-      </w:r>
-    </w:p>
-    <w:p>
-      <w:pPr>
-        <w:jc w:val="center"/>
-        <w:rPr>
-          <w:rFonts w:ascii="Times New Roman" w:hAnsi="Times New Roman" w:cs="Times New Roman"/>
-          <w:b/>
-          <w:sz w:val="28"/>
-          <w:szCs w:val="28"/>
-        </w:rPr>
-      </w:pPr>
-    </w:p>
-    <w:p>
-      <w:pPr>
-        <w:jc w:val="center"/>
-        <w:rPr>
-          <w:rFonts w:ascii="Times New Roman" w:hAnsi="Times New Roman" w:cs="Times New Roman"/>
-          <w:b/>
-          <w:sz w:val="28"/>
-          <w:szCs w:val="28"/>
-        </w:rPr>
-      </w:pPr>
-    </w:p>
-    <w:p>
-      <w:pPr>
-        <w:jc w:val="center"/>
-        <w:rPr>
-          <w:rFonts w:ascii="Times New Roman" w:hAnsi="Times New Roman" w:cs="Times New Roman"/>
-          <w:b/>
-          <w:sz w:val="28"/>
-          <w:szCs w:val="28"/>
-        </w:rPr>
-      </w:pPr>
-    </w:p>
-    <w:p>
-      <w:pPr>
-        <w:rPr>
-          <w:rFonts w:ascii="Times New Roman" w:hAnsi="Times New Roman" w:cs="Times New Roman"/>
-          <w:b/>
-          <w:sz w:val="28"/>
-          <w:szCs w:val="28"/>
-        </w:rPr>
-      </w:pPr>
-    </w:p>
-    <w:p>
-      <w:pPr>
-        <w:rPr>
-          <w:rFonts w:ascii="Times New Roman" w:hAnsi="Times New Roman" w:cs="Times New Roman"/>
-          <w:b/>
-          <w:sz w:val="28"/>
-          <w:szCs w:val="28"/>
-        </w:rPr>
-      </w:pPr>
-    </w:p>
-    <w:p>
-      <w:pPr>
-        <w:rPr>
-          <w:rFonts w:ascii="Times New Roman" w:hAnsi="Times New Roman" w:cs="Times New Roman"/>
-          <w:b/>
-          <w:sz w:val="28"/>
-          <w:szCs w:val="28"/>
-        </w:rPr>
-      </w:pPr>
-    </w:p>
-    <w:p>
-      <w:pPr>
-        <w:rPr>
-          <w:rFonts w:ascii="Times New Roman" w:hAnsi="Times New Roman" w:cs="Times New Roman"/>
-          <w:b/>
-          <w:sz w:val="28"/>
-          <w:szCs w:val="28"/>
-        </w:rPr>
-      </w:pPr>
-    </w:p>
-    <w:p>
-      <w:pPr>
-        <w:rPr>
-          <w:rFonts w:ascii="Times New Roman" w:hAnsi="Times New Roman" w:cs="Times New Roman"/>
-          <w:b/>
-          <w:sz w:val="28"/>
-          <w:szCs w:val="28"/>
-        </w:rPr>
-      </w:pPr>
-    </w:p>
-    <w:p>
-      <w:pPr>
-        <w:rPr>
-          <w:rFonts w:ascii="Times New Roman" w:hAnsi="Times New Roman" w:cs="Times New Roman"/>
-          <w:b/>
-          <w:sz w:val="28"/>
-          <w:szCs w:val="28"/>
-        </w:rPr>
-      </w:pPr>
-    </w:p>
-    <w:p>
-      <w:pPr>
-        <w:rPr>
-          <w:rFonts w:ascii="Times New Roman" w:hAnsi="Times New Roman" w:cs="Times New Roman"/>
-          <w:b/>
-          <w:sz w:val="28"/>
-          <w:szCs w:val="28"/>
-        </w:rPr>
-      </w:pPr>
-    </w:p>
-    <w:p>
-      <w:pPr>
-        <w:rPr>
-          <w:rFonts w:ascii="Times New Roman" w:hAnsi="Times New Roman" w:cs="Times New Roman"/>
-          <w:b/>
-          <w:sz w:val="28"/>
-          <w:szCs w:val="28"/>
-        </w:rPr>
-      </w:pPr>
-    </w:p>
-    <w:p>
-      <w:pPr>
-        <w:rPr>
-          <w:rFonts w:ascii="Times New Roman" w:hAnsi="Times New Roman" w:cs="Times New Roman"/>
-          <w:b/>
-          <w:sz w:val="28"/>
-          <w:szCs w:val="28"/>
-        </w:rPr>
-      </w:pPr>
-    </w:p>
-    <w:p>
-      <w:pPr>
-        <w:rPr>
-          <w:rFonts w:ascii="Times New Roman" w:hAnsi="Times New Roman" w:cs="Times New Roman"/>
-          <w:b/>
-          <w:sz w:val="28"/>
-          <w:szCs w:val="28"/>
-        </w:rPr>
-      </w:pPr>
-    </w:p>
-    <w:p>
-      <w:pPr>
-        <w:jc w:val="center"/>
-        <w:rPr>
-          <w:rFonts w:ascii="Times New Roman" w:hAnsi="Times New Roman" w:cs="Times New Roman"/>
-          <w:sz w:val="24"/>
-          <w:szCs w:val="24"/>
-        </w:rPr>
-      </w:pPr>
-      <w:r>
-        <w:rPr>
-          <w:rFonts w:ascii="Times New Roman" w:hAnsi="Times New Roman" w:cs="Times New Roman"/>
-          <w:b/>
-          <w:sz w:val="28"/>
-          <w:szCs w:val="28"/>
-        </w:rPr>
-        <w:t>ABSTRACT</w:t>
-      </w:r>
-      <w:r>
-        <w:rPr>
-          <w:rFonts w:ascii="Times New Roman" w:hAnsi="Times New Roman" w:cs="Times New Roman"/>
-          <w:sz w:val="24"/>
-          <w:szCs w:val="24"/>
-        </w:rPr>
-        <w:t>(18)</w:t>
-      </w:r>
-    </w:p>
-    <w:p>
-      <w:pPr>
-        <w:jc w:val="center"/>
-        <w:rPr>
-          <w:rFonts w:ascii="Times New Roman" w:hAnsi="Times New Roman" w:cs="Times New Roman"/>
-          <w:b/>
-          <w:sz w:val="28"/>
-          <w:szCs w:val="28"/>
-        </w:rPr>
-      </w:pPr>
-    </w:p>
-    <w:p>
-      <w:pPr>
-        <w:rPr>
-          <w:rFonts w:ascii="Times New Roman" w:hAnsi="Times New Roman" w:cs="Times New Roman"/>
-          <w:sz w:val="28"/>
           <w:szCs w:val="36"/>
         </w:rPr>
-      </w:pPr>
-      <w:r>
-        <w:rPr>
-          <w:rFonts w:ascii="Times New Roman" w:hAnsi="Times New Roman" w:cs="Times New Roman"/>
-          <w:sz w:val="28"/>
-          <w:szCs w:val="36"/>
-        </w:rPr>
-        <w:t xml:space="preserve">The objective of this project is to design and develop a web-based and mobile application for Inventory Management System (IMS) for </w:t>
-      </w:r>
-      <w:proofErr w:type="spellStart"/>
-      <w:r>
-        <w:rPr>
-          <w:rFonts w:ascii="Times New Roman" w:hAnsi="Times New Roman" w:cs="Times New Roman"/>
-          <w:sz w:val="28"/>
-          <w:szCs w:val="36"/>
-        </w:rPr>
-        <w:t>Anemos</w:t>
-      </w:r>
-      <w:proofErr w:type="spellEnd"/>
-      <w:r>
-        <w:rPr>
-          <w:rFonts w:ascii="Times New Roman" w:hAnsi="Times New Roman" w:cs="Times New Roman"/>
-          <w:sz w:val="28"/>
-          <w:szCs w:val="36"/>
-        </w:rPr>
-        <w:t xml:space="preserve"> Energies Goa. The IMS is a system and processes that manage the organization's stock with the use of technology. The system is capable of storing inventory details, maintaining stock levels, updating inventory based on sales data, and generating daily or weekly sales and inventory reports. These features allow the organization to efficiently manage their raw materials or items through the use of a provided dashboard. The IMS also facilitates real-time inventory tracking and helps prevent overstocking or stock shortages. The Inventory Management System is essential for ensuring quality control in businesses that handle consumer goods transactions.</w:t>
-      </w:r>
-    </w:p>
-    <w:p>
-      <w:pPr>
-        <w:rPr>
-          <w:rFonts w:ascii="Times New Roman" w:hAnsi="Times New Roman" w:cs="Times New Roman"/>
-          <w:sz w:val="28"/>
-          <w:szCs w:val="36"/>
-        </w:rPr>
-      </w:pPr>
-    </w:p>
-    <w:p>
-      <w:pPr>
-        <w:rPr>
-          <w:rFonts w:ascii="Times New Roman" w:hAnsi="Times New Roman" w:cs="Times New Roman"/>
-          <w:b/>
-          <w:sz w:val="28"/>
-          <w:szCs w:val="28"/>
-        </w:rPr>
-      </w:pPr>
-      <w:r>
-        <w:rPr>
-          <w:rFonts w:ascii="Times New Roman" w:hAnsi="Times New Roman" w:cs="Times New Roman"/>
-          <w:sz w:val="28"/>
-          <w:szCs w:val="36"/>
-        </w:rPr>
-        <w:t>In addition, the system includes a power prediction feature that enables customers to estimate the daily power generation of the wind turbine for the upcoming month. The prediction is based on the wind speed forecast, which is calculated by utilizing the customer's location and other relevant weather conditions. The power output is then determined by applying a linear regression model, using the predicted wind speed as an input variable.</w:t>
-      </w:r>
-    </w:p>
-    <w:p>
-      <w:pPr>
-        <w:jc w:val="center"/>
-        <w:rPr>
-          <w:rFonts w:ascii="Times New Roman" w:hAnsi="Times New Roman" w:cs="Times New Roman"/>
-          <w:b/>
-          <w:sz w:val="28"/>
-          <w:szCs w:val="28"/>
-        </w:rPr>
-      </w:pPr>
+        <w:t xml:space="preserve"> Energies Goa.</w:t>
+      </w:r>
     </w:p>
     <w:p>
       <w:pPr>
@@ -3949,32 +3828,18 @@
           <w:bCs/>
           <w:sz w:val="24"/>
           <w:szCs w:val="28"/>
-          <w:lang w:val="en-IN"/>
-        </w:rPr>
-        <w:t xml:space="preserve">In addition to the inventory management system, the project also proposes an intelligent technique for forecasting wind speed and power output of a wind turbine for the next whole month on a daily basis. The forecasting system will help customers plan power usage and make informed decisions about the purchase of wind turbines for their location. The project will utilize publicly available weather and energy data sets, and will correlate and consider various features to improve the accuracy of the forecasts. The proposed forecasting system can be integrated into the inventory management system for </w:t>
-      </w:r>
-      <w:proofErr w:type="spellStart"/>
-      <w:r>
-        <w:rPr>
-          <w:rFonts w:ascii="Times New Roman" w:hAnsi="Times New Roman" w:cs="Times New Roman"/>
-          <w:bCs/>
-          <w:sz w:val="24"/>
-          <w:szCs w:val="28"/>
-          <w:lang w:val="en-IN"/>
+        </w:rPr>
+        <w:t xml:space="preserve">The Inventory Management System (IMS) proposed in this project also includes an image classification feature that helps in identifying items using the camera. This feature enhances the accuracy of the inventory management process by reducing the chances of inconsistencies in the names of items stored in the database. The system utilizes the camera to capture an image of the item and then matches it with the items stored in the database to fetch the relevant details. This not only saves time but also eliminates the need for manual data entry, reducing the chances of human error. The image </w:t>
+      </w:r>
+      <w:r>
+        <w:rPr>
+          <w:rFonts w:ascii="Times New Roman" w:hAnsi="Times New Roman" w:cs="Times New Roman"/>
+          <w:bCs/>
+          <w:sz w:val="24"/>
+          <w:szCs w:val="28"/>
         </w:rPr>
         <w:lastRenderedPageBreak/>
-        <w:t>Anemos</w:t>
-      </w:r>
-      <w:proofErr w:type="spellEnd"/>
-      <w:r>
-        <w:rPr>
-          <w:rFonts w:ascii="Times New Roman" w:hAnsi="Times New Roman" w:cs="Times New Roman"/>
-          <w:bCs/>
-          <w:sz w:val="24"/>
-          <w:szCs w:val="28"/>
-          <w:lang w:val="en-IN"/>
-        </w:rPr>
-        <w:t xml:space="preserve"> Energies Goa to improve the overall efficiency and effectiveness of wind energy generation.</w:t>
+        <w:t>classification feature allows for a smooth and efficient inventory management process, ensuring that the organization has accurate and up-to-date information about its stock levels. The integration of this feature into the IMS system provides a comprehensive and reliable solution for efficient and effective inventory management.</w:t>
       </w:r>
     </w:p>
     <w:p>
@@ -3983,6 +3848,51 @@
         <w:ind w:left="720"/>
         <w:rPr>
           <w:rFonts w:ascii="Times New Roman" w:hAnsi="Times New Roman" w:cs="Times New Roman"/>
+          <w:bCs/>
+          <w:sz w:val="24"/>
+          <w:szCs w:val="28"/>
+          <w:lang w:val="en-IN"/>
+        </w:rPr>
+      </w:pPr>
+      <w:r>
+        <w:rPr>
+          <w:rFonts w:ascii="Times New Roman" w:hAnsi="Times New Roman" w:cs="Times New Roman"/>
+          <w:bCs/>
+          <w:sz w:val="24"/>
+          <w:szCs w:val="28"/>
+          <w:lang w:val="en-IN"/>
+        </w:rPr>
+        <w:t xml:space="preserve">In addition to the inventory management system, the project also proposes an intelligent technique for forecasting wind speed and power output of a wind turbine for the next whole month on a daily basis. The forecasting system will help customers plan power usage and make informed decisions about the purchase of wind turbines for their location. The project will utilize publicly available weather and energy data sets, and will correlate and consider various features to improve the accuracy of the forecasts. The proposed forecasting system can be integrated into the inventory management system for </w:t>
+      </w:r>
+      <w:proofErr w:type="spellStart"/>
+      <w:r>
+        <w:rPr>
+          <w:rFonts w:ascii="Times New Roman" w:hAnsi="Times New Roman" w:cs="Times New Roman"/>
+          <w:bCs/>
+          <w:sz w:val="24"/>
+          <w:szCs w:val="28"/>
+          <w:lang w:val="en-IN"/>
+        </w:rPr>
+        <w:t>Anemos</w:t>
+      </w:r>
+      <w:proofErr w:type="spellEnd"/>
+      <w:r>
+        <w:rPr>
+          <w:rFonts w:ascii="Times New Roman" w:hAnsi="Times New Roman" w:cs="Times New Roman"/>
+          <w:bCs/>
+          <w:sz w:val="24"/>
+          <w:szCs w:val="28"/>
+          <w:lang w:val="en-IN"/>
+        </w:rPr>
+        <w:t xml:space="preserve"> Energies Goa to improve the overall efficiency and effectiveness of wind energy generation.</w:t>
+      </w:r>
+    </w:p>
+    <w:p>
+      <w:pPr>
+        <w:spacing w:line="240" w:lineRule="auto"/>
+        <w:ind w:left="720"/>
+        <w:rPr>
+          <w:rFonts w:ascii="Times New Roman" w:hAnsi="Times New Roman" w:cs="Times New Roman"/>
           <w:sz w:val="24"/>
           <w:szCs w:val="24"/>
         </w:rPr>
@@ -4086,7 +3996,27 @@
           <w:szCs w:val="24"/>
           <w:lang w:val="en-IN"/>
         </w:rPr>
-        <w:t>Apart from inventory, out app will also have feature of QR code. QR codes allow for quick and efficient retrieval of information about the items and quantities in a box, Once scanned, the item details are displayed in the system, making it easy for the operator to make modifications as needed, QR code technology improves the overall efficiency and effectiveness of inventory management.</w:t>
+        <w:t>Apart from inventory, ou</w:t>
+      </w:r>
+      <w:r>
+        <w:rPr>
+          <w:rFonts w:ascii="Times New Roman" w:hAnsi="Times New Roman" w:cs="Times New Roman"/>
+          <w:bCs/>
+          <w:sz w:val="24"/>
+          <w:szCs w:val="24"/>
+          <w:lang w:val="en-IN"/>
+        </w:rPr>
+        <w:t>r</w:t>
+      </w:r>
+      <w:r>
+        <w:rPr>
+          <w:rFonts w:ascii="Times New Roman" w:hAnsi="Times New Roman" w:cs="Times New Roman"/>
+          <w:bCs/>
+          <w:sz w:val="24"/>
+          <w:szCs w:val="24"/>
+          <w:lang w:val="en-IN"/>
+        </w:rPr>
+        <w:t xml:space="preserve"> app will also have feature of QR code. QR codes allow for quick and efficient retrieval of information about the items and quantities in a box, Once scanned, the item details are displayed in the system, making it easy for the operator to make modifications as needed, QR code technology improves the overall efficiency and effectiveness of inventory management.</w:t>
       </w:r>
     </w:p>
     <w:p>
@@ -4140,157 +4070,6 @@
     </w:p>
     <w:p>
       <w:pPr>
-        <w:ind w:left="720"/>
-        <w:rPr>
-          <w:rFonts w:ascii="Times New Roman" w:hAnsi="Times New Roman" w:cs="Times New Roman"/>
-          <w:sz w:val="24"/>
-          <w:szCs w:val="24"/>
-        </w:rPr>
-      </w:pPr>
-    </w:p>
-    <w:p>
-      <w:pPr>
-        <w:ind w:left="720"/>
-        <w:rPr>
-          <w:rFonts w:ascii="Times New Roman" w:hAnsi="Times New Roman" w:cs="Times New Roman"/>
-          <w:sz w:val="24"/>
-          <w:szCs w:val="24"/>
-        </w:rPr>
-      </w:pPr>
-    </w:p>
-    <w:p>
-      <w:pPr>
-        <w:ind w:left="720"/>
-        <w:rPr>
-          <w:rFonts w:ascii="Times New Roman" w:hAnsi="Times New Roman" w:cs="Times New Roman"/>
-          <w:sz w:val="24"/>
-          <w:szCs w:val="24"/>
-        </w:rPr>
-      </w:pPr>
-    </w:p>
-    <w:p>
-      <w:pPr>
-        <w:ind w:left="720"/>
-        <w:rPr>
-          <w:rFonts w:ascii="Times New Roman" w:hAnsi="Times New Roman" w:cs="Times New Roman"/>
-          <w:sz w:val="24"/>
-          <w:szCs w:val="24"/>
-        </w:rPr>
-      </w:pPr>
-    </w:p>
-    <w:p>
-      <w:pPr>
-        <w:ind w:left="720"/>
-        <w:rPr>
-          <w:rFonts w:ascii="Times New Roman" w:hAnsi="Times New Roman" w:cs="Times New Roman"/>
-          <w:sz w:val="24"/>
-          <w:szCs w:val="24"/>
-        </w:rPr>
-      </w:pPr>
-    </w:p>
-    <w:p>
-      <w:pPr>
-        <w:ind w:left="720"/>
-        <w:rPr>
-          <w:rFonts w:ascii="Times New Roman" w:hAnsi="Times New Roman" w:cs="Times New Roman"/>
-          <w:sz w:val="24"/>
-          <w:szCs w:val="24"/>
-        </w:rPr>
-      </w:pPr>
-    </w:p>
-    <w:p>
-      <w:pPr>
-        <w:ind w:left="720"/>
-        <w:rPr>
-          <w:rFonts w:ascii="Times New Roman" w:hAnsi="Times New Roman" w:cs="Times New Roman"/>
-          <w:sz w:val="24"/>
-          <w:szCs w:val="24"/>
-        </w:rPr>
-      </w:pPr>
-    </w:p>
-    <w:p>
-      <w:pPr>
-        <w:ind w:left="720"/>
-        <w:rPr>
-          <w:rFonts w:ascii="Times New Roman" w:hAnsi="Times New Roman" w:cs="Times New Roman"/>
-          <w:sz w:val="24"/>
-          <w:szCs w:val="24"/>
-        </w:rPr>
-      </w:pPr>
-    </w:p>
-    <w:p>
-      <w:pPr>
-        <w:ind w:left="720"/>
-        <w:rPr>
-          <w:rFonts w:ascii="Times New Roman" w:hAnsi="Times New Roman" w:cs="Times New Roman"/>
-          <w:sz w:val="24"/>
-          <w:szCs w:val="24"/>
-        </w:rPr>
-      </w:pPr>
-    </w:p>
-    <w:p>
-      <w:pPr>
-        <w:ind w:left="720"/>
-        <w:rPr>
-          <w:rFonts w:ascii="Times New Roman" w:hAnsi="Times New Roman" w:cs="Times New Roman"/>
-          <w:sz w:val="24"/>
-          <w:szCs w:val="24"/>
-        </w:rPr>
-      </w:pPr>
-    </w:p>
-    <w:p>
-      <w:pPr>
-        <w:ind w:left="720"/>
-        <w:rPr>
-          <w:rFonts w:ascii="Times New Roman" w:hAnsi="Times New Roman" w:cs="Times New Roman"/>
-          <w:sz w:val="24"/>
-          <w:szCs w:val="24"/>
-        </w:rPr>
-      </w:pPr>
-    </w:p>
-    <w:p>
-      <w:pPr>
-        <w:ind w:left="720"/>
-        <w:rPr>
-          <w:rFonts w:ascii="Times New Roman" w:hAnsi="Times New Roman" w:cs="Times New Roman"/>
-          <w:sz w:val="24"/>
-          <w:szCs w:val="24"/>
-        </w:rPr>
-      </w:pPr>
-    </w:p>
-    <w:p>
-      <w:pPr>
-        <w:ind w:left="720"/>
-        <w:rPr>
-          <w:rFonts w:ascii="Times New Roman" w:hAnsi="Times New Roman" w:cs="Times New Roman"/>
-          <w:sz w:val="24"/>
-          <w:szCs w:val="24"/>
-        </w:rPr>
-      </w:pPr>
-    </w:p>
-    <w:p>
-      <w:pPr>
-        <w:ind w:left="720"/>
-        <w:rPr>
-          <w:rFonts w:ascii="Times New Roman" w:hAnsi="Times New Roman" w:cs="Times New Roman"/>
-          <w:sz w:val="24"/>
-          <w:szCs w:val="24"/>
-        </w:rPr>
-      </w:pPr>
-    </w:p>
-    <w:p>
-      <w:pPr>
-        <w:ind w:left="720"/>
-        <w:rPr>
-          <w:rFonts w:ascii="Times New Roman" w:hAnsi="Times New Roman" w:cs="Times New Roman"/>
-          <w:sz w:val="24"/>
-          <w:szCs w:val="24"/>
-        </w:rPr>
-      </w:pPr>
-    </w:p>
-    <w:p>
-      <w:pPr>
-        <w:ind w:left="720"/>
         <w:rPr>
           <w:rFonts w:ascii="Times New Roman" w:hAnsi="Times New Roman" w:cs="Times New Roman"/>
           <w:sz w:val="24"/>
@@ -4314,6 +4093,7 @@
           <w:sz w:val="36"/>
           <w:szCs w:val="24"/>
         </w:rPr>
+        <w:lastRenderedPageBreak/>
         <w:t>CHAPTER 2</w:t>
       </w:r>
       <w:r>
@@ -4454,85 +4234,84 @@
           <w:sz w:val="28"/>
           <w:szCs w:val="28"/>
         </w:rPr>
-        <w:t xml:space="preserve">Products are considered as the business resources for the organization. This includes managing the product with appropriate way to review any time as per the requirement. Therefore it is important to have a computer based IMS which has the </w:t>
-      </w:r>
-      <w:r>
-        <w:rPr>
-          <w:rFonts w:ascii="Times New Roman" w:hAnsi="Times New Roman" w:cs="Times New Roman"/>
-          <w:bCs/>
+        <w:t>Products are considered as the business resources for the organization. This includes managing the product with appropriate way to review any time as per the requirement. Therefore it is important to have a computer based IMS which has the ability to generate reports, maintain the balance of the stock, details about the purchase and sales in the organization.</w:t>
+      </w:r>
+    </w:p>
+    <w:p>
+      <w:pPr>
+        <w:rPr>
+          <w:rFonts w:ascii="Times New Roman" w:hAnsi="Times New Roman" w:cs="Times New Roman"/>
+          <w:sz w:val="28"/>
+          <w:szCs w:val="28"/>
+        </w:rPr>
+      </w:pPr>
+      <w:r>
+        <w:rPr>
+          <w:rFonts w:ascii="Times New Roman" w:hAnsi="Times New Roman" w:cs="Times New Roman"/>
+          <w:sz w:val="28"/>
+          <w:szCs w:val="28"/>
+        </w:rPr>
+        <w:t xml:space="preserve">Generating and backup data is a critical process in managing inventory, this job needs high accuracy when placing the materials with its quantity. </w:t>
+      </w:r>
+    </w:p>
+    <w:p>
+      <w:pPr>
+        <w:rPr>
+          <w:rFonts w:ascii="Times New Roman" w:hAnsi="Times New Roman" w:cs="Times New Roman"/>
+          <w:sz w:val="28"/>
+          <w:szCs w:val="28"/>
+        </w:rPr>
+      </w:pPr>
+      <w:r>
+        <w:rPr>
+          <w:rFonts w:ascii="Times New Roman" w:hAnsi="Times New Roman" w:cs="Times New Roman"/>
+          <w:sz w:val="28"/>
+          <w:szCs w:val="28"/>
+        </w:rPr>
+        <w:t>Managing of inventory manually requires a lot of manual work and also it is an inefficient way of managing business. Hence, our system will overcome this problem by making things fully automated, managing inventory in an efficient way</w:t>
+      </w:r>
+    </w:p>
+    <w:p>
+      <w:pPr>
+        <w:rPr>
+          <w:rFonts w:ascii="Times New Roman" w:hAnsi="Times New Roman" w:cs="Times New Roman"/>
+          <w:sz w:val="28"/>
+          <w:szCs w:val="28"/>
+        </w:rPr>
+      </w:pPr>
+      <w:r>
+        <w:rPr>
+          <w:rFonts w:ascii="Times New Roman" w:hAnsi="Times New Roman" w:cs="Times New Roman"/>
+          <w:sz w:val="28"/>
+          <w:szCs w:val="28"/>
+        </w:rPr>
+        <w:t>It will also provide measures to track operator activity, bar code scanning to fetch details of items contained in a particular box.</w:t>
+      </w:r>
+    </w:p>
+    <w:p>
+      <w:pPr>
+        <w:rPr>
+          <w:rFonts w:ascii="Times New Roman" w:hAnsi="Times New Roman" w:cs="Times New Roman"/>
+          <w:sz w:val="28"/>
+          <w:szCs w:val="28"/>
+        </w:rPr>
+      </w:pPr>
+      <w:r>
+        <w:rPr>
+          <w:rFonts w:ascii="Times New Roman" w:hAnsi="Times New Roman" w:cs="Times New Roman"/>
+          <w:sz w:val="28"/>
+          <w:szCs w:val="28"/>
+        </w:rPr>
+        <w:t xml:space="preserve">Wind power generation is rapidly picking up in many countries. With the ever-increasing demand for electricity which powers our industries, technology and our </w:t>
+      </w:r>
+      <w:r>
+        <w:rPr>
+          <w:rFonts w:ascii="Times New Roman" w:hAnsi="Times New Roman" w:cs="Times New Roman"/>
           <w:sz w:val="28"/>
           <w:szCs w:val="28"/>
         </w:rPr>
         <w:lastRenderedPageBreak/>
-        <w:t>ability to generate reports, maintain the balance of the stock, details about the purchase and sales in the organization.</w:t>
-      </w:r>
-    </w:p>
-    <w:p>
-      <w:pPr>
-        <w:rPr>
-          <w:rFonts w:ascii="Times New Roman" w:hAnsi="Times New Roman" w:cs="Times New Roman"/>
-          <w:sz w:val="28"/>
-          <w:szCs w:val="28"/>
-        </w:rPr>
-      </w:pPr>
-      <w:r>
-        <w:rPr>
-          <w:rFonts w:ascii="Times New Roman" w:hAnsi="Times New Roman" w:cs="Times New Roman"/>
-          <w:sz w:val="28"/>
-          <w:szCs w:val="28"/>
-        </w:rPr>
-        <w:t xml:space="preserve">Generating and backup data is a critical process in managing inventory, this job needs high accuracy when placing the materials with its quantity. </w:t>
-      </w:r>
-    </w:p>
-    <w:p>
-      <w:pPr>
-        <w:rPr>
-          <w:rFonts w:ascii="Times New Roman" w:hAnsi="Times New Roman" w:cs="Times New Roman"/>
-          <w:sz w:val="28"/>
-          <w:szCs w:val="28"/>
-        </w:rPr>
-      </w:pPr>
-      <w:r>
-        <w:rPr>
-          <w:rFonts w:ascii="Times New Roman" w:hAnsi="Times New Roman" w:cs="Times New Roman"/>
-          <w:sz w:val="28"/>
-          <w:szCs w:val="28"/>
-        </w:rPr>
-        <w:t>Managing of inventory manually requires a lot of manual work and also it is an inefficient way of managing business. Hence, our system will overcome this problem by making things fully automated, managing inventory in an efficient way</w:t>
-      </w:r>
-    </w:p>
-    <w:p>
-      <w:pPr>
-        <w:rPr>
-          <w:rFonts w:ascii="Times New Roman" w:hAnsi="Times New Roman" w:cs="Times New Roman"/>
-          <w:sz w:val="28"/>
-          <w:szCs w:val="28"/>
-        </w:rPr>
-      </w:pPr>
-      <w:r>
-        <w:rPr>
-          <w:rFonts w:ascii="Times New Roman" w:hAnsi="Times New Roman" w:cs="Times New Roman"/>
-          <w:sz w:val="28"/>
-          <w:szCs w:val="28"/>
-        </w:rPr>
-        <w:t>It will also provide measures to track operator activity, bar code scanning to fetch details of items contained in a particular box.</w:t>
-      </w:r>
-    </w:p>
-    <w:p>
-      <w:pPr>
-        <w:rPr>
-          <w:rFonts w:ascii="Times New Roman" w:hAnsi="Times New Roman" w:cs="Times New Roman"/>
-          <w:sz w:val="28"/>
-          <w:szCs w:val="28"/>
-        </w:rPr>
-      </w:pPr>
-      <w:r>
-        <w:rPr>
-          <w:rFonts w:ascii="Times New Roman" w:hAnsi="Times New Roman" w:cs="Times New Roman"/>
-          <w:sz w:val="28"/>
-          <w:szCs w:val="28"/>
-        </w:rPr>
-        <w:t xml:space="preserve">Wind power generation is rapidly picking up in many countries. With the ever-increasing demand for electricity which powers our industries, technology and our homes, it is of utmost importance to consider using it in a responsible way. That is where the concept of non-conventional energy sources like wind energy comes in. The one disadvantage with this form of generating power is the uncertainty in the wind direction, speed, and other climatic changes in the concerned area. </w:t>
+        <w:t xml:space="preserve">homes, it is of utmost importance to consider using it in a responsible way. That is where the concept of non-conventional energy sources like wind energy comes in. The one disadvantage with this form of generating power is the uncertainty in the wind direction, speed, and other climatic changes in the concerned area. </w:t>
       </w:r>
     </w:p>
     <w:p>
@@ -4703,7 +4482,6 @@
         <w:jc w:val="both"/>
       </w:pPr>
       <w:r>
-        <w:lastRenderedPageBreak/>
         <w:t xml:space="preserve">Title: Predictive Models for Wind Speed </w:t>
       </w:r>
     </w:p>
@@ -4713,15 +4491,7 @@
         <w:jc w:val="both"/>
       </w:pPr>
       <w:r>
-        <w:t xml:space="preserve">Author: Md </w:t>
-      </w:r>
-      <w:proofErr w:type="spellStart"/>
-      <w:r>
-        <w:t>Aminul</w:t>
-      </w:r>
-      <w:proofErr w:type="spellEnd"/>
-      <w:r>
-        <w:t xml:space="preserve"> Ehsan</w:t>
+        <w:t>Author: Md Aminul Ehsan</w:t>
       </w:r>
     </w:p>
     <w:p>
@@ -4766,6 +4536,7 @@
         <w:jc w:val="both"/>
       </w:pPr>
       <w:r>
+        <w:lastRenderedPageBreak/>
         <w:t>The dataset considered for this research contained samples of the three-months-long period starting from May 1, 2018, to July 31, 2018 of each minute. It was converted to average hourly instances.</w:t>
       </w:r>
     </w:p>
@@ -4932,70 +4703,80 @@
           <w:szCs w:val="24"/>
         </w:rPr>
         <w:lastRenderedPageBreak/>
-        <w:t>RESEARCH PAPER 2</w:t>
+        <w:t>RESEARCH PAPER 3</w:t>
       </w:r>
     </w:p>
     <w:p>
       <w:pPr>
         <w:spacing w:line="360" w:lineRule="auto"/>
         <w:jc w:val="both"/>
-        <w:rPr>
-          <w:rFonts w:ascii="Times New Roman" w:hAnsi="Times New Roman" w:cs="Times New Roman"/>
-          <w:bCs/>
-          <w:sz w:val="24"/>
-          <w:szCs w:val="24"/>
-          <w:lang w:val="en-IN"/>
-        </w:rPr>
-      </w:pPr>
-      <w:r>
-        <w:rPr>
-          <w:rFonts w:ascii="Times New Roman" w:hAnsi="Times New Roman" w:cs="Times New Roman"/>
-          <w:bCs/>
-          <w:sz w:val="24"/>
-          <w:szCs w:val="24"/>
-        </w:rPr>
-        <w:t>Title:</w:t>
-      </w:r>
-      <w:r>
-        <w:rPr>
-          <w:rFonts w:ascii="Times New Roman" w:hAnsi="Times New Roman" w:cs="Times New Roman"/>
-          <w:bCs/>
-          <w:sz w:val="24"/>
-          <w:szCs w:val="24"/>
-          <w:u w:val="single"/>
-        </w:rPr>
-        <w:t xml:space="preserve"> </w:t>
-      </w:r>
-      <w:r>
-        <w:rPr>
-          <w:rFonts w:ascii="Times New Roman" w:hAnsi="Times New Roman" w:cs="Times New Roman"/>
-          <w:bCs/>
-          <w:sz w:val="24"/>
-          <w:szCs w:val="24"/>
-          <w:u w:val="single"/>
-        </w:rPr>
-        <w:t>A Review of QR code Structure for Encryption and Decryption Process</w:t>
+      </w:pPr>
+      <w:r>
+        <w:rPr>
+          <w:rFonts w:ascii="Times New Roman" w:hAnsi="Times New Roman" w:cs="Times New Roman"/>
+          <w:b/>
+          <w:sz w:val="24"/>
+          <w:szCs w:val="24"/>
+        </w:rPr>
+        <w:t xml:space="preserve">Title: </w:t>
+      </w:r>
+      <w:proofErr w:type="spellStart"/>
+      <w:r>
+        <w:t>MobileNets</w:t>
+      </w:r>
+      <w:proofErr w:type="spellEnd"/>
+      <w:r>
+        <w:t>: Efficient Convolutional Neural Networks for Mobile Vision Applications</w:t>
       </w:r>
     </w:p>
     <w:p>
       <w:pPr>
         <w:spacing w:line="360" w:lineRule="auto"/>
         <w:jc w:val="both"/>
-        <w:rPr>
-          <w:rFonts w:ascii="Times New Roman" w:hAnsi="Times New Roman" w:cs="Times New Roman"/>
-          <w:bCs/>
-          <w:sz w:val="24"/>
-          <w:szCs w:val="24"/>
-        </w:rPr>
-      </w:pPr>
-      <w:r>
-        <w:rPr>
-          <w:rFonts w:ascii="Times New Roman" w:hAnsi="Times New Roman" w:cs="Times New Roman"/>
-          <w:bCs/>
-          <w:sz w:val="24"/>
-          <w:szCs w:val="24"/>
-        </w:rPr>
-        <w:t xml:space="preserve">Author: </w:t>
+      </w:pPr>
+      <w:r>
+        <w:t xml:space="preserve">Publishers: </w:t>
+      </w:r>
+      <w:r>
+        <w:t>Google Inc</w:t>
+      </w:r>
+    </w:p>
+    <w:p>
+      <w:pPr>
+        <w:spacing w:line="360" w:lineRule="auto"/>
+        <w:jc w:val="both"/>
+        <w:rPr>
+          <w:rFonts w:ascii="Times New Roman" w:hAnsi="Times New Roman" w:cs="Times New Roman"/>
+          <w:b/>
+          <w:sz w:val="24"/>
+          <w:szCs w:val="24"/>
+        </w:rPr>
+      </w:pPr>
+      <w:r>
+        <w:t>Key-points:</w:t>
+      </w:r>
+    </w:p>
+    <w:p>
+      <w:pPr>
+        <w:spacing w:line="360" w:lineRule="auto"/>
+        <w:jc w:val="both"/>
+        <w:rPr>
+          <w:rFonts w:ascii="Times New Roman" w:hAnsi="Times New Roman" w:cs="Times New Roman"/>
+          <w:bCs/>
+          <w:sz w:val="24"/>
+          <w:szCs w:val="24"/>
+          <w:lang w:val="en-IN"/>
+        </w:rPr>
+      </w:pPr>
+      <w:r>
+        <w:rPr>
+          <w:rFonts w:ascii="Times New Roman" w:hAnsi="Times New Roman" w:cs="Times New Roman"/>
+          <w:bCs/>
+          <w:sz w:val="24"/>
+          <w:szCs w:val="24"/>
+          <w:lang w:val="en-IN"/>
+        </w:rPr>
+        <w:t xml:space="preserve">The paper presents a new architecture for convolutional neural networks (CNNs) designed to reduce the computational cost and memory footprint of CNNs without sacrificing accuracy. The architecture, called </w:t>
       </w:r>
       <w:proofErr w:type="spellStart"/>
       <w:r>
@@ -5004,8 +4785,9 @@
           <w:bCs/>
           <w:sz w:val="24"/>
           <w:szCs w:val="24"/>
-        </w:rPr>
-        <w:t>Divya</w:t>
+          <w:lang w:val="en-IN"/>
+        </w:rPr>
+        <w:t>MobileNets</w:t>
       </w:r>
       <w:proofErr w:type="spellEnd"/>
       <w:r>
@@ -5014,8 +4796,331 @@
           <w:bCs/>
           <w:sz w:val="24"/>
           <w:szCs w:val="24"/>
-        </w:rPr>
-        <w:t xml:space="preserve"> Sharma</w:t>
+          <w:lang w:val="en-IN"/>
+        </w:rPr>
+        <w:t xml:space="preserve">, achieves this through a combination of </w:t>
+      </w:r>
+      <w:proofErr w:type="spellStart"/>
+      <w:r>
+        <w:rPr>
+          <w:rFonts w:ascii="Times New Roman" w:hAnsi="Times New Roman" w:cs="Times New Roman"/>
+          <w:bCs/>
+          <w:sz w:val="24"/>
+          <w:szCs w:val="24"/>
+          <w:lang w:val="en-IN"/>
+        </w:rPr>
+        <w:t>depthwise</w:t>
+      </w:r>
+      <w:proofErr w:type="spellEnd"/>
+      <w:r>
+        <w:rPr>
+          <w:rFonts w:ascii="Times New Roman" w:hAnsi="Times New Roman" w:cs="Times New Roman"/>
+          <w:bCs/>
+          <w:sz w:val="24"/>
+          <w:szCs w:val="24"/>
+          <w:lang w:val="en-IN"/>
+        </w:rPr>
+        <w:t xml:space="preserve"> separable convolutions, a linear bottleneck structure, and low-level hardware-aware optimizations.</w:t>
+      </w:r>
+    </w:p>
+    <w:p>
+      <w:pPr>
+        <w:spacing w:line="360" w:lineRule="auto"/>
+        <w:jc w:val="both"/>
+        <w:rPr>
+          <w:rFonts w:ascii="Times New Roman" w:hAnsi="Times New Roman" w:cs="Times New Roman"/>
+          <w:bCs/>
+          <w:sz w:val="24"/>
+          <w:szCs w:val="24"/>
+          <w:lang w:val="en-IN"/>
+        </w:rPr>
+      </w:pPr>
+      <w:r>
+        <w:rPr>
+          <w:rFonts w:ascii="Times New Roman" w:hAnsi="Times New Roman" w:cs="Times New Roman"/>
+          <w:bCs/>
+          <w:sz w:val="24"/>
+          <w:szCs w:val="24"/>
+          <w:lang w:val="en-IN"/>
+        </w:rPr>
+        <w:t xml:space="preserve">The authors evaluate </w:t>
+      </w:r>
+      <w:proofErr w:type="spellStart"/>
+      <w:r>
+        <w:rPr>
+          <w:rFonts w:ascii="Times New Roman" w:hAnsi="Times New Roman" w:cs="Times New Roman"/>
+          <w:bCs/>
+          <w:sz w:val="24"/>
+          <w:szCs w:val="24"/>
+          <w:lang w:val="en-IN"/>
+        </w:rPr>
+        <w:t>MobileNets</w:t>
+      </w:r>
+      <w:proofErr w:type="spellEnd"/>
+      <w:r>
+        <w:rPr>
+          <w:rFonts w:ascii="Times New Roman" w:hAnsi="Times New Roman" w:cs="Times New Roman"/>
+          <w:bCs/>
+          <w:sz w:val="24"/>
+          <w:szCs w:val="24"/>
+          <w:lang w:val="en-IN"/>
+        </w:rPr>
+        <w:t xml:space="preserve"> on two mobile vision benchmarks, ImageNet classification and COCO object detection, and demonstrate that </w:t>
+      </w:r>
+      <w:proofErr w:type="spellStart"/>
+      <w:r>
+        <w:rPr>
+          <w:rFonts w:ascii="Times New Roman" w:hAnsi="Times New Roman" w:cs="Times New Roman"/>
+          <w:bCs/>
+          <w:sz w:val="24"/>
+          <w:szCs w:val="24"/>
+          <w:lang w:val="en-IN"/>
+        </w:rPr>
+        <w:t>MobileNets</w:t>
+      </w:r>
+      <w:proofErr w:type="spellEnd"/>
+      <w:r>
+        <w:rPr>
+          <w:rFonts w:ascii="Times New Roman" w:hAnsi="Times New Roman" w:cs="Times New Roman"/>
+          <w:bCs/>
+          <w:sz w:val="24"/>
+          <w:szCs w:val="24"/>
+          <w:lang w:val="en-IN"/>
+        </w:rPr>
+        <w:t xml:space="preserve"> outperform existing mobile architectures in terms of both accuracy and computational efficiency. They also demonstrate that </w:t>
+      </w:r>
+      <w:proofErr w:type="spellStart"/>
+      <w:r>
+        <w:rPr>
+          <w:rFonts w:ascii="Times New Roman" w:hAnsi="Times New Roman" w:cs="Times New Roman"/>
+          <w:bCs/>
+          <w:sz w:val="24"/>
+          <w:szCs w:val="24"/>
+          <w:lang w:val="en-IN"/>
+        </w:rPr>
+        <w:t>MobileNets</w:t>
+      </w:r>
+      <w:proofErr w:type="spellEnd"/>
+      <w:r>
+        <w:rPr>
+          <w:rFonts w:ascii="Times New Roman" w:hAnsi="Times New Roman" w:cs="Times New Roman"/>
+          <w:bCs/>
+          <w:sz w:val="24"/>
+          <w:szCs w:val="24"/>
+          <w:lang w:val="en-IN"/>
+        </w:rPr>
+        <w:t xml:space="preserve"> can be effectively applied to various vision tasks, including object detection, semantic segmentation, and human pose estimation.</w:t>
+      </w:r>
+    </w:p>
+    <w:p>
+      <w:pPr>
+        <w:spacing w:line="360" w:lineRule="auto"/>
+        <w:jc w:val="both"/>
+        <w:rPr>
+          <w:rFonts w:ascii="Times New Roman" w:hAnsi="Times New Roman" w:cs="Times New Roman"/>
+          <w:bCs/>
+          <w:sz w:val="24"/>
+          <w:szCs w:val="24"/>
+          <w:lang w:val="en-IN"/>
+        </w:rPr>
+      </w:pPr>
+      <w:r>
+        <w:rPr>
+          <w:rFonts w:ascii="Times New Roman" w:hAnsi="Times New Roman" w:cs="Times New Roman"/>
+          <w:bCs/>
+          <w:sz w:val="24"/>
+          <w:szCs w:val="24"/>
+        </w:rPr>
+        <w:drawing>
+          <wp:inline distT="0" distB="0" distL="0" distR="0" wp14:anchorId="24C26CE7" wp14:editId="51D8A2F9">
+            <wp:extent cx="5088800" cy="3907158"/>
+            <wp:effectExtent l="0" t="0" r="0" b="0"/>
+            <wp:docPr id="49" name="Content Placeholder 4" descr="A screenshot of a computer&#10;&#10;Description automatically generated with low confidence">
+              <a:extLst xmlns:a="http://schemas.openxmlformats.org/drawingml/2006/main">
+                <a:ext uri="{FF2B5EF4-FFF2-40B4-BE49-F238E27FC236}">
+                  <a16:creationId xmlns:a16="http://schemas.microsoft.com/office/drawing/2014/main" id="{5C2557F3-03DD-EA1C-B530-478D5710EFA2}"/>
+                </a:ext>
+              </a:extLst>
+            </wp:docPr>
+            <wp:cNvGraphicFramePr>
+              <a:graphicFrameLocks xmlns:a="http://schemas.openxmlformats.org/drawingml/2006/main" noGrp="1" noChangeAspect="1"/>
+            </wp:cNvGraphicFramePr>
+            <a:graphic xmlns:a="http://schemas.openxmlformats.org/drawingml/2006/main">
+              <a:graphicData uri="http://schemas.openxmlformats.org/drawingml/2006/picture">
+                <pic:pic xmlns:pic="http://schemas.openxmlformats.org/drawingml/2006/picture">
+                  <pic:nvPicPr>
+                    <pic:cNvPr id="5" name="Content Placeholder 4" descr="A screenshot of a computer&#10;&#10;Description automatically generated with low confidence">
+                      <a:extLst>
+                        <a:ext uri="{FF2B5EF4-FFF2-40B4-BE49-F238E27FC236}">
+                          <a16:creationId xmlns:a16="http://schemas.microsoft.com/office/drawing/2014/main" id="{5C2557F3-03DD-EA1C-B530-478D5710EFA2}"/>
+                        </a:ext>
+                      </a:extLst>
+                    </pic:cNvPr>
+                    <pic:cNvPicPr>
+                      <a:picLocks noGrp="1" noChangeAspect="1"/>
+                    </pic:cNvPicPr>
+                  </pic:nvPicPr>
+                  <pic:blipFill rotWithShape="1">
+                    <a:blip r:embed="rId10"/>
+                    <a:srcRect l="1048" r="8106" b="-1"/>
+                    <a:stretch/>
+                  </pic:blipFill>
+                  <pic:spPr>
+                    <a:xfrm>
+                      <a:off x="0" y="0"/>
+                      <a:ext cx="5088800" cy="3907158"/>
+                    </a:xfrm>
+                    <a:prstGeom prst="rect">
+                      <a:avLst/>
+                    </a:prstGeom>
+                  </pic:spPr>
+                </pic:pic>
+              </a:graphicData>
+            </a:graphic>
+          </wp:inline>
+        </w:drawing>
+      </w:r>
+    </w:p>
+    <w:p>
+      <w:pPr>
+        <w:spacing w:line="360" w:lineRule="auto"/>
+        <w:jc w:val="both"/>
+        <w:rPr>
+          <w:rFonts w:ascii="Times New Roman" w:hAnsi="Times New Roman" w:cs="Times New Roman"/>
+          <w:bCs/>
+          <w:sz w:val="24"/>
+          <w:szCs w:val="24"/>
+          <w:lang w:val="en-IN"/>
+        </w:rPr>
+      </w:pPr>
+      <w:r>
+        <w:rPr>
+          <w:rFonts w:ascii="Times New Roman" w:hAnsi="Times New Roman" w:cs="Times New Roman"/>
+          <w:bCs/>
+          <w:sz w:val="24"/>
+          <w:szCs w:val="24"/>
+          <w:lang w:val="en-IN"/>
+        </w:rPr>
+        <w:lastRenderedPageBreak/>
+        <w:t xml:space="preserve">In conclusion, the authors believe that </w:t>
+      </w:r>
+      <w:proofErr w:type="spellStart"/>
+      <w:r>
+        <w:rPr>
+          <w:rFonts w:ascii="Times New Roman" w:hAnsi="Times New Roman" w:cs="Times New Roman"/>
+          <w:bCs/>
+          <w:sz w:val="24"/>
+          <w:szCs w:val="24"/>
+          <w:lang w:val="en-IN"/>
+        </w:rPr>
+        <w:t>MobileNets</w:t>
+      </w:r>
+      <w:proofErr w:type="spellEnd"/>
+      <w:r>
+        <w:rPr>
+          <w:rFonts w:ascii="Times New Roman" w:hAnsi="Times New Roman" w:cs="Times New Roman"/>
+          <w:bCs/>
+          <w:sz w:val="24"/>
+          <w:szCs w:val="24"/>
+          <w:lang w:val="en-IN"/>
+        </w:rPr>
+        <w:t xml:space="preserve"> represent a new era in mobile vision and open up new possibilities for real-time, high-accuracy mobile vision applications.</w:t>
+      </w:r>
+    </w:p>
+    <w:p>
+      <w:pPr>
+        <w:spacing w:line="360" w:lineRule="auto"/>
+        <w:jc w:val="both"/>
+        <w:rPr>
+          <w:rFonts w:ascii="Times New Roman" w:hAnsi="Times New Roman" w:cs="Times New Roman"/>
+          <w:bCs/>
+          <w:sz w:val="24"/>
+          <w:szCs w:val="24"/>
+        </w:rPr>
+      </w:pPr>
+    </w:p>
+    <w:p>
+      <w:pPr>
+        <w:spacing w:line="360" w:lineRule="auto"/>
+        <w:jc w:val="both"/>
+        <w:rPr>
+          <w:rFonts w:ascii="Times New Roman" w:hAnsi="Times New Roman" w:cs="Times New Roman"/>
+          <w:b/>
+          <w:sz w:val="24"/>
+          <w:szCs w:val="24"/>
+        </w:rPr>
+      </w:pPr>
+      <w:r>
+        <w:rPr>
+          <w:rFonts w:ascii="Times New Roman" w:hAnsi="Times New Roman" w:cs="Times New Roman"/>
+          <w:b/>
+          <w:sz w:val="24"/>
+          <w:szCs w:val="24"/>
+        </w:rPr>
+        <w:t>RESEARCH PAPER 2</w:t>
+      </w:r>
+    </w:p>
+    <w:p>
+      <w:pPr>
+        <w:spacing w:line="360" w:lineRule="auto"/>
+        <w:jc w:val="both"/>
+        <w:rPr>
+          <w:rFonts w:ascii="Times New Roman" w:hAnsi="Times New Roman" w:cs="Times New Roman"/>
+          <w:bCs/>
+          <w:sz w:val="24"/>
+          <w:szCs w:val="24"/>
+          <w:lang w:val="en-IN"/>
+        </w:rPr>
+      </w:pPr>
+      <w:r>
+        <w:rPr>
+          <w:rFonts w:ascii="Times New Roman" w:hAnsi="Times New Roman" w:cs="Times New Roman"/>
+          <w:bCs/>
+          <w:sz w:val="24"/>
+          <w:szCs w:val="24"/>
+        </w:rPr>
+        <w:t>Title:</w:t>
+      </w:r>
+      <w:r>
+        <w:rPr>
+          <w:rFonts w:ascii="Times New Roman" w:hAnsi="Times New Roman" w:cs="Times New Roman"/>
+          <w:bCs/>
+          <w:sz w:val="24"/>
+          <w:szCs w:val="24"/>
+          <w:u w:val="single"/>
+        </w:rPr>
+        <w:t xml:space="preserve"> </w:t>
+      </w:r>
+      <w:r>
+        <w:rPr>
+          <w:rFonts w:ascii="Times New Roman" w:hAnsi="Times New Roman" w:cs="Times New Roman"/>
+          <w:bCs/>
+          <w:sz w:val="24"/>
+          <w:szCs w:val="24"/>
+          <w:u w:val="single"/>
+        </w:rPr>
+        <w:t>A Review of QR code Structure for Encryption and Decryption Process</w:t>
+      </w:r>
+    </w:p>
+    <w:p>
+      <w:pPr>
+        <w:spacing w:line="360" w:lineRule="auto"/>
+        <w:jc w:val="both"/>
+        <w:rPr>
+          <w:rFonts w:ascii="Times New Roman" w:hAnsi="Times New Roman" w:cs="Times New Roman"/>
+          <w:bCs/>
+          <w:sz w:val="24"/>
+          <w:szCs w:val="24"/>
+        </w:rPr>
+      </w:pPr>
+      <w:r>
+        <w:rPr>
+          <w:rFonts w:ascii="Times New Roman" w:hAnsi="Times New Roman" w:cs="Times New Roman"/>
+          <w:bCs/>
+          <w:sz w:val="24"/>
+          <w:szCs w:val="24"/>
+        </w:rPr>
+        <w:t>Author: Divya Sharma</w:t>
       </w:r>
     </w:p>
     <w:p>
@@ -5252,7 +5357,7 @@
                     <pic:cNvPicPr/>
                   </pic:nvPicPr>
                   <pic:blipFill rotWithShape="1">
-                    <a:blip r:embed="rId10"/>
+                    <a:blip r:embed="rId11"/>
                     <a:srcRect l="3077" t="23248" r="60128" b="15897"/>
                     <a:stretch/>
                   </pic:blipFill>
@@ -5571,7 +5676,16 @@
           <w:sz w:val="24"/>
           <w:szCs w:val="24"/>
         </w:rPr>
-        <w:t>Quiet zone is the blank margin on the either side of a barcode that's used to tell the barcode scanner where a barcode's symbol starts and stops. The purpose of a Quiet Zone is to prevent the scanner from picking up information that does not pertain to the barcode scanned.</w:t>
+        <w:t xml:space="preserve">Quiet zone is the blank margin on the either side of a barcode that's used to tell the barcode scanner where a barcode's symbol starts and stops. The purpose of a Quiet Zone </w:t>
+      </w:r>
+      <w:r>
+        <w:rPr>
+          <w:rFonts w:ascii="Times New Roman" w:hAnsi="Times New Roman" w:cs="Times New Roman"/>
+          <w:sz w:val="24"/>
+          <w:szCs w:val="24"/>
+        </w:rPr>
+        <w:lastRenderedPageBreak/>
+        <w:t>is to prevent the scanner from picking up information that does not pertain to the barcode scanned.</w:t>
       </w:r>
       <w:r>
         <w:rPr>
@@ -6201,7 +6315,6 @@
           <w:szCs w:val="24"/>
           <w:lang w:val="en-IN"/>
         </w:rPr>
-        <w:lastRenderedPageBreak/>
         <w:t xml:space="preserve">The proposed solution of the project is an Inventory Management System, which is a comprehensive mobile and web-based application developed using Flutter technology and Android Studio software. The system uses Nodejs, </w:t>
       </w:r>
       <w:proofErr w:type="spellStart"/>
@@ -6298,6 +6411,54 @@
           <w:szCs w:val="24"/>
           <w:lang w:val="en-IN"/>
         </w:rPr>
+        <w:t>It also</w:t>
+      </w:r>
+      <w:r>
+        <w:rPr>
+          <w:rFonts w:ascii="Times New Roman" w:hAnsi="Times New Roman" w:cs="Times New Roman"/>
+          <w:sz w:val="24"/>
+          <w:szCs w:val="24"/>
+          <w:lang w:val="en-IN"/>
+        </w:rPr>
+        <w:t xml:space="preserve"> includes an intelligent technique for forecasting wind speed and power output of a wind turbine for the next whole month on a daily basis. The forecasting system will help customers plan power usage and make informed decisions about the purchase of wind turbines for their location. The system will utilize publicly available weather and energy data sets to generate the forecasts. It will consider various features, such as temperature, wind direction, and atmospheric pressure, to improve the accuracy of the forecasts. This system will be integrated into the inventory management system for </w:t>
+      </w:r>
+      <w:proofErr w:type="spellStart"/>
+      <w:r>
+        <w:rPr>
+          <w:rFonts w:ascii="Times New Roman" w:hAnsi="Times New Roman" w:cs="Times New Roman"/>
+          <w:sz w:val="24"/>
+          <w:szCs w:val="24"/>
+          <w:lang w:val="en-IN"/>
+        </w:rPr>
+        <w:t>Anemos</w:t>
+      </w:r>
+      <w:proofErr w:type="spellEnd"/>
+      <w:r>
+        <w:rPr>
+          <w:rFonts w:ascii="Times New Roman" w:hAnsi="Times New Roman" w:cs="Times New Roman"/>
+          <w:sz w:val="24"/>
+          <w:szCs w:val="24"/>
+          <w:lang w:val="en-IN"/>
+        </w:rPr>
+        <w:t xml:space="preserve"> Energies Goa to improve the overall efficiency and effectiveness of wind energy generation.</w:t>
+      </w:r>
+    </w:p>
+    <w:p>
+      <w:pPr>
+        <w:rPr>
+          <w:rFonts w:ascii="Times New Roman" w:hAnsi="Times New Roman" w:cs="Times New Roman"/>
+          <w:sz w:val="24"/>
+          <w:szCs w:val="24"/>
+          <w:lang w:val="en-IN"/>
+        </w:rPr>
+      </w:pPr>
+      <w:r>
+        <w:rPr>
+          <w:rFonts w:ascii="Times New Roman" w:hAnsi="Times New Roman" w:cs="Times New Roman"/>
+          <w:sz w:val="24"/>
+          <w:szCs w:val="24"/>
+          <w:lang w:val="en-IN"/>
+        </w:rPr>
         <w:t xml:space="preserve">In conclusion, the Inventory Management System is designed to provide a comprehensive overview of the organization's stock, allow for efficient and effective management of inventory, and ensure transparency and accountability. The use of Flutter, Android Studio, Nodejs, and </w:t>
       </w:r>
       <w:proofErr w:type="spellStart"/>
@@ -6339,41 +6500,6 @@
           <w:lang w:val="en-IN"/>
         </w:rPr>
         <w:t xml:space="preserve"> Energies Goa.</w:t>
-      </w:r>
-    </w:p>
-    <w:p>
-      <w:pPr>
-        <w:rPr>
-          <w:rFonts w:ascii="Times New Roman" w:hAnsi="Times New Roman" w:cs="Times New Roman"/>
-          <w:sz w:val="24"/>
-          <w:szCs w:val="24"/>
-        </w:rPr>
-      </w:pPr>
-      <w:r>
-        <w:rPr>
-          <w:rFonts w:ascii="Times New Roman" w:hAnsi="Times New Roman" w:cs="Times New Roman"/>
-          <w:sz w:val="24"/>
-          <w:szCs w:val="24"/>
-        </w:rPr>
-        <w:t xml:space="preserve">The proposed solution of the project includes an intelligent technique for forecasting wind speed and power output of a wind turbine for the next whole month on a daily basis. The forecasting system will help customers plan power usage and make informed decisions about the purchase of wind turbines for their location. The system will utilize publicly available weather and energy data sets to generate the forecasts. It will consider various features, such as temperature, wind direction, and atmospheric pressure, to improve the accuracy of the forecasts. This system will be integrated into the inventory management system for </w:t>
-      </w:r>
-      <w:proofErr w:type="spellStart"/>
-      <w:r>
-        <w:rPr>
-          <w:rFonts w:ascii="Times New Roman" w:hAnsi="Times New Roman" w:cs="Times New Roman"/>
-          <w:sz w:val="24"/>
-          <w:szCs w:val="24"/>
-        </w:rPr>
-        <w:t>Anemos</w:t>
-      </w:r>
-      <w:proofErr w:type="spellEnd"/>
-      <w:r>
-        <w:rPr>
-          <w:rFonts w:ascii="Times New Roman" w:hAnsi="Times New Roman" w:cs="Times New Roman"/>
-          <w:sz w:val="24"/>
-          <w:szCs w:val="24"/>
-        </w:rPr>
-        <w:t xml:space="preserve"> Energies Goa to improve the overall efficiency and effectiveness of wind energy generation.</w:t>
       </w:r>
     </w:p>
     <w:p>
@@ -6441,6 +6567,7 @@
           <w:szCs w:val="24"/>
           <w:lang w:val="en-IN"/>
         </w:rPr>
+        <w:lastRenderedPageBreak/>
         <w:t>Initialize the system with the list of possible operator activities (e.g. adding, updating, and deleting inventory items).</w:t>
       </w:r>
     </w:p>
@@ -6464,7 +6591,6 @@
           <w:szCs w:val="24"/>
           <w:lang w:val="en-IN"/>
         </w:rPr>
-        <w:lastRenderedPageBreak/>
         <w:t>When an operator performs an action, log the action with the following details: date, time, type of action, item(s) affected, and operator's name/identifier.</w:t>
       </w:r>
     </w:p>
@@ -6895,6 +7021,16 @@
           <w:lang w:val="en-IN"/>
         </w:rPr>
       </w:pPr>
+    </w:p>
+    <w:p>
+      <w:pPr>
+        <w:rPr>
+          <w:rFonts w:ascii="Times New Roman" w:hAnsi="Times New Roman" w:cs="Times New Roman"/>
+          <w:sz w:val="24"/>
+          <w:szCs w:val="24"/>
+          <w:lang w:val="en-IN"/>
+        </w:rPr>
+      </w:pPr>
       <w:r>
         <w:rPr>
           <w:rFonts w:ascii="Times New Roman" w:hAnsi="Times New Roman" w:cs="Times New Roman"/>
@@ -6934,7 +7070,6 @@
           <w:szCs w:val="24"/>
           <w:lang w:val="en-IN"/>
         </w:rPr>
-        <w:lastRenderedPageBreak/>
         <w:t>Load the publicly available weather and energy data sets into the system.</w:t>
       </w:r>
     </w:p>
@@ -7022,7 +7157,7 @@
           <w:szCs w:val="24"/>
           <w:lang w:val="en-IN"/>
         </w:rPr>
-        <w:t>machine learning algorithms.</w:t>
+        <w:t>machine learning algorithm.</w:t>
       </w:r>
     </w:p>
     <w:p>
@@ -7586,7 +7721,17 @@
           <w:szCs w:val="24"/>
           <w:lang w:val="en-IN"/>
         </w:rPr>
-        <w:t>SQL stands for Structured Query Language. SQL lets you access and manipulate databases. SQL became a standard of the American National Standards Institute (ANSI) in 1986, and of the International Organization for Standardization (ISO) in 1987.</w:t>
+        <w:t xml:space="preserve">SQL stands for Structured Query Language. SQL lets you access and manipulate databases. SQL became a standard of the American National Standards Institute </w:t>
+      </w:r>
+      <w:r>
+        <w:rPr>
+          <w:rFonts w:ascii="Times New Roman" w:hAnsi="Times New Roman" w:cs="Times New Roman"/>
+          <w:sz w:val="24"/>
+          <w:szCs w:val="24"/>
+          <w:lang w:val="en-IN"/>
+        </w:rPr>
+        <w:lastRenderedPageBreak/>
+        <w:t>(ANSI) in 1986, and of the International Organization for Standardization (ISO) in 1987.</w:t>
       </w:r>
     </w:p>
     <w:p>
@@ -7644,7 +7789,6 @@
           <w:szCs w:val="24"/>
           <w:lang w:val="en-IN"/>
         </w:rPr>
-        <w:lastRenderedPageBreak/>
         <w:t>Xam</w:t>
       </w:r>
       <w:r>
@@ -8219,7 +8363,6 @@
           <w:szCs w:val="24"/>
           <w:lang w:val="en-IN"/>
         </w:rPr>
-        <w:lastRenderedPageBreak/>
         <w:t>GNU C Library (</w:t>
       </w:r>
       <w:proofErr w:type="spellStart"/>
@@ -8725,6 +8868,7 @@
         <w:rPr>
           <w:noProof/>
         </w:rPr>
+        <w:lastRenderedPageBreak/>
         <w:drawing>
           <wp:inline distT="0" distB="0" distL="0" distR="0" wp14:anchorId="5D3CF2DE" wp14:editId="063E177A">
             <wp:extent cx="5941350" cy="5858540"/>
@@ -8743,7 +8887,7 @@
                     </pic:cNvPicPr>
                   </pic:nvPicPr>
                   <pic:blipFill rotWithShape="1">
-                    <a:blip r:embed="rId11" cstate="print">
+                    <a:blip r:embed="rId12" cstate="print">
                       <a:extLst>
                         <a:ext uri="{28A0092B-C50C-407E-A947-70E740481C1C}">
                           <a14:useLocalDpi xmlns:a14="http://schemas.microsoft.com/office/drawing/2010/main" val="0"/>
@@ -8818,7 +8962,7 @@
                     </pic:cNvPicPr>
                   </pic:nvPicPr>
                   <pic:blipFill>
-                    <a:blip r:embed="rId12">
+                    <a:blip r:embed="rId13">
                       <a:extLst>
                         <a:ext uri="{28A0092B-C50C-407E-A947-70E740481C1C}">
                           <a14:useLocalDpi xmlns:a14="http://schemas.microsoft.com/office/drawing/2010/main" val="0"/>
@@ -8889,7 +9033,7 @@
                     </pic:cNvPicPr>
                   </pic:nvPicPr>
                   <pic:blipFill rotWithShape="1">
-                    <a:blip r:embed="rId13">
+                    <a:blip r:embed="rId14">
                       <a:extLst>
                         <a:ext uri="{28A0092B-C50C-407E-A947-70E740481C1C}">
                           <a14:useLocalDpi xmlns:a14="http://schemas.microsoft.com/office/drawing/2010/main" val="0"/>
@@ -8975,7 +9119,7 @@
                     </pic:cNvPicPr>
                   </pic:nvPicPr>
                   <pic:blipFill rotWithShape="1">
-                    <a:blip r:embed="rId14" cstate="print">
+                    <a:blip r:embed="rId15" cstate="print">
                       <a:extLst>
                         <a:ext uri="{28A0092B-C50C-407E-A947-70E740481C1C}">
                           <a14:useLocalDpi xmlns:a14="http://schemas.microsoft.com/office/drawing/2010/main" val="0"/>
@@ -9030,24 +9174,52 @@
     </w:p>
     <w:p>
       <w:pPr>
-        <w:rPr>
-          <w:rFonts w:ascii="Times New Roman" w:hAnsi="Times New Roman" w:cs="Times New Roman"/>
-          <w:b/>
-          <w:sz w:val="28"/>
-        </w:rPr>
-      </w:pPr>
-      <w:r>
-        <w:t xml:space="preserve"> </w:t>
-      </w:r>
+        <w:jc w:val="center"/>
+        <w:rPr>
+          <w:rFonts w:ascii="Times New Roman" w:hAnsi="Times New Roman" w:cs="Times New Roman"/>
+          <w:b/>
+          <w:sz w:val="28"/>
+        </w:rPr>
+      </w:pPr>
+    </w:p>
+    <w:p>
+      <w:pPr>
+        <w:jc w:val="center"/>
+        <w:rPr>
+          <w:rFonts w:ascii="Times New Roman" w:hAnsi="Times New Roman" w:cs="Times New Roman"/>
+          <w:b/>
+          <w:sz w:val="28"/>
+        </w:rPr>
+      </w:pPr>
+    </w:p>
+    <w:p>
+      <w:pPr>
+        <w:jc w:val="center"/>
+        <w:rPr>
+          <w:rFonts w:ascii="Times New Roman" w:hAnsi="Times New Roman" w:cs="Times New Roman"/>
+          <w:b/>
+          <w:sz w:val="28"/>
+        </w:rPr>
+      </w:pPr>
+    </w:p>
+    <w:p>
+      <w:pPr>
+        <w:jc w:val="center"/>
+        <w:rPr>
+          <w:rFonts w:ascii="Times New Roman" w:hAnsi="Times New Roman" w:cs="Times New Roman"/>
+          <w:b/>
+          <w:sz w:val="28"/>
+        </w:rPr>
+      </w:pPr>
       <w:r>
         <w:rPr>
           <w:noProof/>
         </w:rPr>
         <w:drawing>
-          <wp:inline distT="0" distB="0" distL="0" distR="0" wp14:anchorId="69648B47" wp14:editId="51401A9A">
-            <wp:extent cx="5380074" cy="3786744"/>
+          <wp:inline distT="0" distB="0" distL="0" distR="0" wp14:anchorId="2110A4CE" wp14:editId="632E10B5">
+            <wp:extent cx="6431905" cy="2781300"/>
             <wp:effectExtent l="0" t="0" r="0" b="0"/>
-            <wp:docPr id="11" name="Picture 11" descr="Diagram&#10;&#10;Description automatically generated"/>
+            <wp:docPr id="48" name="Picture 48"/>
             <wp:cNvGraphicFramePr>
               <a:graphicFrameLocks xmlns:a="http://schemas.openxmlformats.org/drawingml/2006/main" noChangeAspect="1"/>
             </wp:cNvGraphicFramePr>
@@ -9055,36 +9227,30 @@
               <a:graphicData uri="http://schemas.openxmlformats.org/drawingml/2006/picture">
                 <pic:pic xmlns:pic="http://schemas.openxmlformats.org/drawingml/2006/picture">
                   <pic:nvPicPr>
-                    <pic:cNvPr id="11" name="Picture 11" descr="Diagram&#10;&#10;Description automatically generated"/>
-                    <pic:cNvPicPr>
-                      <a:picLocks noChangeAspect="1" noChangeArrowheads="1"/>
-                    </pic:cNvPicPr>
+                    <pic:cNvPr id="1" name=""/>
+                    <pic:cNvPicPr/>
                   </pic:nvPicPr>
-                  <pic:blipFill>
-                    <a:blip r:embed="rId15">
-                      <a:extLst>
-                        <a:ext uri="{28A0092B-C50C-407E-A947-70E740481C1C}">
-                          <a14:useLocalDpi xmlns:a14="http://schemas.microsoft.com/office/drawing/2010/main" val="0"/>
-                        </a:ext>
-                      </a:extLst>
-                    </a:blip>
-                    <a:srcRect/>
-                    <a:stretch>
-                      <a:fillRect/>
-                    </a:stretch>
+                  <pic:blipFill rotWithShape="1">
+                    <a:blip r:embed="rId16"/>
+                    <a:srcRect l="6539" t="33276" r="6665"/>
+                    <a:stretch/>
                   </pic:blipFill>
                   <pic:spPr bwMode="auto">
                     <a:xfrm>
                       <a:off x="0" y="0"/>
-                      <a:ext cx="5386813" cy="3791488"/>
+                      <a:ext cx="6434720" cy="2782517"/>
                     </a:xfrm>
                     <a:prstGeom prst="rect">
                       <a:avLst/>
                     </a:prstGeom>
-                    <a:noFill/>
                     <a:ln>
                       <a:noFill/>
                     </a:ln>
+                    <a:extLst>
+                      <a:ext uri="{53640926-AAD7-44D8-BBD7-CCE9431645EC}">
+                        <a14:shadowObscured xmlns:a14="http://schemas.microsoft.com/office/drawing/2010/main"/>
+                      </a:ext>
+                    </a:extLst>
                   </pic:spPr>
                 </pic:pic>
               </a:graphicData>
@@ -9108,6 +9274,84 @@
           <w:b/>
           <w:sz w:val="28"/>
         </w:rPr>
+        <w:t>Block diagram for image classification</w:t>
+      </w:r>
+    </w:p>
+    <w:p>
+      <w:pPr>
+        <w:rPr>
+          <w:rFonts w:ascii="Times New Roman" w:hAnsi="Times New Roman" w:cs="Times New Roman"/>
+          <w:b/>
+          <w:sz w:val="28"/>
+        </w:rPr>
+      </w:pPr>
+      <w:r>
+        <w:lastRenderedPageBreak/>
+        <w:t xml:space="preserve"> </w:t>
+      </w:r>
+      <w:r>
+        <w:rPr>
+          <w:noProof/>
+        </w:rPr>
+        <w:drawing>
+          <wp:inline distT="0" distB="0" distL="0" distR="0" wp14:anchorId="028C5567" wp14:editId="5A60EF29">
+            <wp:extent cx="6379845" cy="5135880"/>
+            <wp:effectExtent l="0" t="0" r="0" b="0"/>
+            <wp:docPr id="14" name="Picture 14"/>
+            <wp:cNvGraphicFramePr>
+              <a:graphicFrameLocks xmlns:a="http://schemas.openxmlformats.org/drawingml/2006/main" noChangeAspect="1"/>
+            </wp:cNvGraphicFramePr>
+            <a:graphic xmlns:a="http://schemas.openxmlformats.org/drawingml/2006/main">
+              <a:graphicData uri="http://schemas.openxmlformats.org/drawingml/2006/picture">
+                <pic:pic xmlns:pic="http://schemas.openxmlformats.org/drawingml/2006/picture">
+                  <pic:nvPicPr>
+                    <pic:cNvPr id="1" name=""/>
+                    <pic:cNvPicPr/>
+                  </pic:nvPicPr>
+                  <pic:blipFill rotWithShape="1">
+                    <a:blip r:embed="rId17"/>
+                    <a:srcRect l="11539" t="8081" r="15501"/>
+                    <a:stretch/>
+                  </pic:blipFill>
+                  <pic:spPr bwMode="auto">
+                    <a:xfrm>
+                      <a:off x="0" y="0"/>
+                      <a:ext cx="6429623" cy="5175952"/>
+                    </a:xfrm>
+                    <a:prstGeom prst="rect">
+                      <a:avLst/>
+                    </a:prstGeom>
+                    <a:ln>
+                      <a:noFill/>
+                    </a:ln>
+                    <a:extLst>
+                      <a:ext uri="{53640926-AAD7-44D8-BBD7-CCE9431645EC}">
+                        <a14:shadowObscured xmlns:a14="http://schemas.microsoft.com/office/drawing/2010/main"/>
+                      </a:ext>
+                    </a:extLst>
+                  </pic:spPr>
+                </pic:pic>
+              </a:graphicData>
+            </a:graphic>
+          </wp:inline>
+        </w:drawing>
+      </w:r>
+    </w:p>
+    <w:p>
+      <w:pPr>
+        <w:jc w:val="center"/>
+        <w:rPr>
+          <w:rFonts w:ascii="Times New Roman" w:hAnsi="Times New Roman" w:cs="Times New Roman"/>
+          <w:b/>
+          <w:sz w:val="28"/>
+        </w:rPr>
+      </w:pPr>
+      <w:r>
+        <w:rPr>
+          <w:rFonts w:ascii="Times New Roman" w:hAnsi="Times New Roman" w:cs="Times New Roman"/>
+          <w:b/>
+          <w:sz w:val="28"/>
+        </w:rPr>
         <w:t>Flow architecture of wind prediction steps</w:t>
       </w:r>
     </w:p>
@@ -9127,7 +9371,6 @@
           <w:sz w:val="36"/>
           <w:szCs w:val="24"/>
         </w:rPr>
-        <w:lastRenderedPageBreak/>
         <w:t>CHAPTER 6</w:t>
       </w:r>
       <w:r>
@@ -9215,6 +9458,134 @@
     </w:p>
     <w:p>
       <w:pPr>
+        <w:rPr>
+          <w:rFonts w:ascii="Times New Roman" w:hAnsi="Times New Roman" w:cs="Times New Roman"/>
+          <w:b/>
+          <w:sz w:val="28"/>
+          <w:szCs w:val="20"/>
+        </w:rPr>
+      </w:pPr>
+      <w:r>
+        <w:rPr>
+          <w:rFonts w:ascii="Times New Roman" w:hAnsi="Times New Roman" w:cs="Times New Roman"/>
+          <w:b/>
+          <w:sz w:val="28"/>
+          <w:szCs w:val="20"/>
+        </w:rPr>
+        <w:t>Image classification dataset</w:t>
+      </w:r>
+    </w:p>
+    <w:p>
+      <w:pPr>
+        <w:rPr>
+          <w:rFonts w:ascii="Times New Roman" w:hAnsi="Times New Roman" w:cs="Times New Roman"/>
+          <w:b/>
+          <w:sz w:val="28"/>
+          <w:szCs w:val="20"/>
+        </w:rPr>
+      </w:pPr>
+      <w:hyperlink r:id="rId18" w:history="1">
+        <w:r>
+          <w:rPr>
+            <w:rStyle w:val="Hyperlink"/>
+            <w:rFonts w:ascii="Times New Roman" w:hAnsi="Times New Roman" w:cs="Times New Roman"/>
+            <w:b/>
+            <w:sz w:val="28"/>
+            <w:szCs w:val="20"/>
+          </w:rPr>
+          <w:t>https://www.kaggle.com/datasets/manikantanrnair/images-of-mechanical-parts-boltnut-washerpin</w:t>
+        </w:r>
+      </w:hyperlink>
+    </w:p>
+    <w:p>
+      <w:pPr>
+        <w:rPr>
+          <w:rFonts w:ascii="Times New Roman" w:hAnsi="Times New Roman" w:cs="Times New Roman"/>
+          <w:b/>
+          <w:sz w:val="28"/>
+          <w:szCs w:val="20"/>
+        </w:rPr>
+      </w:pPr>
+      <w:r>
+        <w:rPr>
+          <w:noProof/>
+        </w:rPr>
+        <w:lastRenderedPageBreak/>
+        <w:drawing>
+          <wp:inline distT="0" distB="0" distL="0" distR="0" wp14:anchorId="5746F9EE" wp14:editId="385C06C0">
+            <wp:extent cx="5871707" cy="2255520"/>
+            <wp:effectExtent l="0" t="0" r="0" b="0"/>
+            <wp:docPr id="50" name="Picture 50"/>
+            <wp:cNvGraphicFramePr>
+              <a:graphicFrameLocks xmlns:a="http://schemas.openxmlformats.org/drawingml/2006/main" noChangeAspect="1"/>
+            </wp:cNvGraphicFramePr>
+            <a:graphic xmlns:a="http://schemas.openxmlformats.org/drawingml/2006/main">
+              <a:graphicData uri="http://schemas.openxmlformats.org/drawingml/2006/picture">
+                <pic:pic xmlns:pic="http://schemas.openxmlformats.org/drawingml/2006/picture">
+                  <pic:nvPicPr>
+                    <pic:cNvPr id="1" name=""/>
+                    <pic:cNvPicPr/>
+                  </pic:nvPicPr>
+                  <pic:blipFill rotWithShape="1">
+                    <a:blip r:embed="rId19"/>
+                    <a:srcRect l="23718" t="48775" r="14872" b="9287"/>
+                    <a:stretch/>
+                  </pic:blipFill>
+                  <pic:spPr bwMode="auto">
+                    <a:xfrm>
+                      <a:off x="0" y="0"/>
+                      <a:ext cx="5874976" cy="2256776"/>
+                    </a:xfrm>
+                    <a:prstGeom prst="rect">
+                      <a:avLst/>
+                    </a:prstGeom>
+                    <a:ln>
+                      <a:noFill/>
+                    </a:ln>
+                    <a:extLst>
+                      <a:ext uri="{53640926-AAD7-44D8-BBD7-CCE9431645EC}">
+                        <a14:shadowObscured xmlns:a14="http://schemas.microsoft.com/office/drawing/2010/main"/>
+                      </a:ext>
+                    </a:extLst>
+                  </pic:spPr>
+                </pic:pic>
+              </a:graphicData>
+            </a:graphic>
+          </wp:inline>
+        </w:drawing>
+      </w:r>
+    </w:p>
+    <w:p>
+      <w:pPr>
+        <w:rPr>
+          <w:rFonts w:ascii="Times New Roman" w:hAnsi="Times New Roman" w:cs="Times New Roman"/>
+          <w:b/>
+          <w:sz w:val="28"/>
+          <w:szCs w:val="20"/>
+        </w:rPr>
+      </w:pPr>
+    </w:p>
+    <w:p>
+      <w:pPr>
+        <w:rPr>
+          <w:rFonts w:ascii="Times New Roman" w:hAnsi="Times New Roman" w:cs="Times New Roman"/>
+          <w:b/>
+          <w:sz w:val="28"/>
+          <w:szCs w:val="20"/>
+        </w:rPr>
+      </w:pPr>
+      <w:r>
+        <w:rPr>
+          <w:rFonts w:ascii="Times New Roman" w:hAnsi="Times New Roman" w:cs="Times New Roman"/>
+          <w:b/>
+          <w:sz w:val="28"/>
+          <w:szCs w:val="20"/>
+        </w:rPr>
+        <w:t>Wind Predication Dataset</w:t>
+      </w:r>
+    </w:p>
+    <w:p>
+      <w:pPr>
         <w:ind w:left="360"/>
         <w:rPr>
           <w:rFonts w:ascii="Times New Roman" w:hAnsi="Times New Roman" w:cs="Times New Roman"/>
@@ -9232,7 +9603,7 @@
         </w:rPr>
         <w:t xml:space="preserve">The dataset for wind prediction system was taken from </w:t>
       </w:r>
-      <w:hyperlink r:id="rId16" w:history="1">
+      <w:hyperlink r:id="rId20" w:history="1">
         <w:r>
           <w:rPr>
             <w:rStyle w:val="Hyperlink"/>
@@ -9268,6 +9639,7 @@
         <w:rPr>
           <w:noProof/>
         </w:rPr>
+        <w:lastRenderedPageBreak/>
         <w:drawing>
           <wp:inline distT="0" distB="0" distL="0" distR="0" wp14:anchorId="234970CC" wp14:editId="5378F655">
             <wp:extent cx="5856019" cy="5071730"/>
@@ -9284,7 +9656,7 @@
                     <pic:cNvPicPr/>
                   </pic:nvPicPr>
                   <pic:blipFill rotWithShape="1">
-                    <a:blip r:embed="rId17"/>
+                    <a:blip r:embed="rId21"/>
                     <a:srcRect l="1922" t="28718" r="55001" b="4957"/>
                     <a:stretch/>
                   </pic:blipFill>
@@ -9551,7 +9923,6 @@
           <w:sz w:val="36"/>
           <w:szCs w:val="24"/>
         </w:rPr>
-        <w:lastRenderedPageBreak/>
         <w:t>CHAPTER 7</w:t>
       </w:r>
       <w:r>
@@ -9654,6 +10025,7 @@
           <w:sz w:val="36"/>
           <w:szCs w:val="24"/>
         </w:rPr>
+        <w:lastRenderedPageBreak/>
         <w:drawing>
           <wp:inline distT="0" distB="0" distL="0" distR="0" wp14:anchorId="628F0BDE" wp14:editId="24C7408E">
             <wp:extent cx="2728539" cy="4791335"/>
@@ -9684,7 +10056,7 @@
                     </pic:cNvPicPr>
                   </pic:nvPicPr>
                   <pic:blipFill rotWithShape="1">
-                    <a:blip r:embed="rId18" cstate="print">
+                    <a:blip r:embed="rId22" cstate="print">
                       <a:extLst>
                         <a:ext uri="{28A0092B-C50C-407E-A947-70E740481C1C}">
                           <a14:useLocalDpi xmlns:a14="http://schemas.microsoft.com/office/drawing/2010/main" val="0"/>
@@ -9792,6 +10164,7 @@
           <w:noProof/>
           <w:sz w:val="28"/>
         </w:rPr>
+        <w:lastRenderedPageBreak/>
         <w:drawing>
           <wp:inline distT="0" distB="0" distL="0" distR="0" wp14:anchorId="0B045990" wp14:editId="40EC91D9">
             <wp:extent cx="2757656" cy="5048434"/>
@@ -9822,7 +10195,7 @@
                     </pic:cNvPicPr>
                   </pic:nvPicPr>
                   <pic:blipFill>
-                    <a:blip r:embed="rId19"/>
+                    <a:blip r:embed="rId23"/>
                     <a:stretch>
                       <a:fillRect/>
                     </a:stretch>
@@ -9887,7 +10260,7 @@
                     </pic:cNvPicPr>
                   </pic:nvPicPr>
                   <pic:blipFill>
-                    <a:blip r:embed="rId20"/>
+                    <a:blip r:embed="rId24"/>
                     <a:stretch>
                       <a:fillRect/>
                     </a:stretch>
@@ -9978,34 +10351,34 @@
           <w:sz w:val="28"/>
           <w:u w:val="single"/>
         </w:rPr>
+        <w:t>Add Item Screen</w:t>
+      </w:r>
+      <w:r>
+        <w:rPr>
+          <w:rFonts w:ascii="Times New Roman" w:hAnsi="Times New Roman" w:cs="Times New Roman"/>
+          <w:bCs/>
+          <w:sz w:val="28"/>
+          <w:u w:val="single"/>
+        </w:rPr>
+        <w:t>:</w:t>
+      </w:r>
+    </w:p>
+    <w:p>
+      <w:pPr>
+        <w:rPr>
+          <w:rFonts w:ascii="Times New Roman" w:hAnsi="Times New Roman" w:cs="Times New Roman"/>
+          <w:bCs/>
+          <w:sz w:val="28"/>
+        </w:rPr>
+      </w:pPr>
+      <w:r>
+        <w:rPr>
+          <w:rFonts w:ascii="Times New Roman" w:hAnsi="Times New Roman" w:cs="Times New Roman"/>
+          <w:bCs/>
+          <w:noProof/>
+          <w:sz w:val="28"/>
+        </w:rPr>
         <w:lastRenderedPageBreak/>
-        <w:t>Add Item Screen</w:t>
-      </w:r>
-      <w:r>
-        <w:rPr>
-          <w:rFonts w:ascii="Times New Roman" w:hAnsi="Times New Roman" w:cs="Times New Roman"/>
-          <w:bCs/>
-          <w:sz w:val="28"/>
-          <w:u w:val="single"/>
-        </w:rPr>
-        <w:t>:</w:t>
-      </w:r>
-    </w:p>
-    <w:p>
-      <w:pPr>
-        <w:rPr>
-          <w:rFonts w:ascii="Times New Roman" w:hAnsi="Times New Roman" w:cs="Times New Roman"/>
-          <w:bCs/>
-          <w:sz w:val="28"/>
-        </w:rPr>
-      </w:pPr>
-      <w:r>
-        <w:rPr>
-          <w:rFonts w:ascii="Times New Roman" w:hAnsi="Times New Roman" w:cs="Times New Roman"/>
-          <w:bCs/>
-          <w:noProof/>
-          <w:sz w:val="28"/>
-        </w:rPr>
         <w:drawing>
           <wp:inline distT="0" distB="0" distL="0" distR="0" wp14:anchorId="46425DF1" wp14:editId="7B1AC1BC">
             <wp:extent cx="2293620" cy="4058751"/>
@@ -10036,7 +10409,7 @@
                     </pic:cNvPicPr>
                   </pic:nvPicPr>
                   <pic:blipFill rotWithShape="1">
-                    <a:blip r:embed="rId21" cstate="print">
+                    <a:blip r:embed="rId25" cstate="print">
                       <a:extLst>
                         <a:ext uri="{28A0092B-C50C-407E-A947-70E740481C1C}">
                           <a14:useLocalDpi xmlns:a14="http://schemas.microsoft.com/office/drawing/2010/main" val="0"/>
@@ -10133,7 +10506,7 @@
                     </pic:cNvPicPr>
                   </pic:nvPicPr>
                   <pic:blipFill rotWithShape="1">
-                    <a:blip r:embed="rId22" cstate="print">
+                    <a:blip r:embed="rId26" cstate="print">
                       <a:extLst>
                         <a:ext uri="{28A0092B-C50C-407E-A947-70E740481C1C}">
                           <a14:useLocalDpi xmlns:a14="http://schemas.microsoft.com/office/drawing/2010/main" val="0"/>
@@ -10398,6 +10771,7 @@
           <w:sz w:val="36"/>
           <w:szCs w:val="24"/>
         </w:rPr>
+        <w:lastRenderedPageBreak/>
         <w:t>CHAPTER 8</w:t>
       </w:r>
       <w:r>
@@ -10648,6 +11022,7 @@
           <w:sz w:val="36"/>
           <w:szCs w:val="24"/>
         </w:rPr>
+        <w:lastRenderedPageBreak/>
         <w:t>CHAPTER 9</w:t>
       </w:r>
       <w:r>
@@ -10951,8 +11326,8 @@
     </w:p>
     <w:p/>
     <w:sectPr>
-      <w:headerReference w:type="default" r:id="rId23"/>
-      <w:footerReference w:type="default" r:id="rId24"/>
+      <w:headerReference w:type="default" r:id="rId27"/>
+      <w:footerReference w:type="default" r:id="rId28"/>
       <w:pgSz w:w="12240" w:h="15840"/>
       <w:pgMar w:top="1440" w:right="1440" w:bottom="1440" w:left="1440" w:header="720" w:footer="720" w:gutter="0"/>
       <w:cols w:space="720"/>
@@ -14045,7 +14420,6 @@
   <w:style w:type="character" w:default="1" w:styleId="DefaultParagraphFont">
     <w:name w:val="Default Paragraph Font"/>
     <w:uiPriority w:val="1"/>
-    <w:semiHidden/>
     <w:unhideWhenUsed/>
   </w:style>
   <w:style w:type="table" w:default="1" w:styleId="TableNormal">
@@ -14177,6 +14551,19 @@
       <w:shd w:val="clear" w:color="auto" w:fill="E1DFDD"/>
     </w:rPr>
   </w:style>
+  <w:style w:type="paragraph" w:styleId="NormalWeb">
+    <w:name w:val="Normal (Web)"/>
+    <w:basedOn w:val="Normal"/>
+    <w:uiPriority w:val="99"/>
+    <w:semiHidden/>
+    <w:unhideWhenUsed/>
+    <w:rsid w:val="00843BFB"/>
+    <w:rPr>
+      <w:rFonts w:ascii="Times New Roman" w:hAnsi="Times New Roman" w:cs="Times New Roman"/>
+      <w:sz w:val="24"/>
+      <w:szCs w:val="24"/>
+    </w:rPr>
+  </w:style>
 </w:styles>
 </file>
 
@@ -14253,7 +14640,7 @@
     <w:charset w:val="00"/>
     <w:family w:val="swiss"/>
     <w:pitch w:val="variable"/>
-    <w:sig w:usb0="E4002EFF" w:usb1="C000247B" w:usb2="00000009" w:usb3="00000000" w:csb0="000001FF" w:csb1="00000000"/>
+    <w:sig w:usb0="E4002EFF" w:usb1="C200247B" w:usb2="00000009" w:usb3="00000000" w:csb0="000001FF" w:csb1="00000000"/>
   </w:font>
   <w:font w:name="Tahoma">
     <w:panose1 w:val="020B0604030504040204"/>
@@ -14274,7 +14661,7 @@
     <w:charset w:val="00"/>
     <w:family w:val="swiss"/>
     <w:pitch w:val="variable"/>
-    <w:sig w:usb0="E4002EFF" w:usb1="C000247B" w:usb2="00000009" w:usb3="00000000" w:csb0="000001FF" w:csb1="00000000"/>
+    <w:sig w:usb0="E4002EFF" w:usb1="C200247B" w:usb2="00000009" w:usb3="00000000" w:csb0="000001FF" w:csb1="00000000"/>
   </w:font>
 </w:fonts>
 </file>
@@ -14302,6 +14689,7 @@
     <w:rsid w:val="005073FC"/>
     <w:rsid w:val="005C74D8"/>
     <w:rsid w:val="006A10E6"/>
+    <w:rsid w:val="00823A38"/>
     <w:rsid w:val="009137B4"/>
     <w:rsid w:val="00A5706B"/>
     <w:rsid w:val="00BF6D26"/>

</xml_diff>